<commit_message>
navigatie en tabbladen aangemaakt
</commit_message>
<xml_diff>
--- a/De_Roover_Guy_2APPAI_02.docx
+++ b/De_Roover_Guy_2APPAI_02.docx
@@ -310,21 +310,35 @@
           <w:color w:val="808080" w:themeColor="background1" w:themeShade="80"/>
           <w:lang w:val="en-US"/>
         </w:rPr>
-        <w:t xml:space="preserve"> saved in a database</w:t>
-      </w:r>
-      <w:r>
-        <w:rPr>
-          <w:color w:val="808080" w:themeColor="background1" w:themeShade="80"/>
-          <w:lang w:val="en-US"/>
-        </w:rPr>
-        <w:t xml:space="preserve"> when connected to the internet</w:t>
-      </w:r>
-      <w:r>
-        <w:rPr>
-          <w:color w:val="808080" w:themeColor="background1" w:themeShade="80"/>
-          <w:lang w:val="en-US"/>
-        </w:rPr>
-        <w:t xml:space="preserve"> (</w:t>
+        <w:t>.</w:t>
+      </w:r>
+      <w:r>
+        <w:rPr>
+          <w:color w:val="808080" w:themeColor="background1" w:themeShade="80"/>
+          <w:lang w:val="en-US"/>
+        </w:rPr>
+        <w:br/>
+      </w:r>
+      <w:r>
+        <w:rPr>
+          <w:color w:val="808080" w:themeColor="background1" w:themeShade="80"/>
+          <w:lang w:val="en-US"/>
+        </w:rPr>
+        <w:t xml:space="preserve">The wallpapers are </w:t>
+      </w:r>
+      <w:r>
+        <w:rPr>
+          <w:color w:val="808080" w:themeColor="background1" w:themeShade="80"/>
+          <w:lang w:val="en-US"/>
+        </w:rPr>
+        <w:t xml:space="preserve">from wallhavens database </w:t>
+      </w:r>
+      <w:r>
+        <w:rPr>
+          <w:color w:val="808080" w:themeColor="background1" w:themeShade="80"/>
+          <w:lang w:val="en-US"/>
+        </w:rPr>
+        <w:t>(</w:t>
       </w:r>
       <w:r>
         <w:rPr>
@@ -346,6 +360,42 @@
           <w:lang w:val="en-US"/>
         </w:rPr>
         <w:t>.</w:t>
+      </w:r>
+      <w:r>
+        <w:rPr>
+          <w:color w:val="808080" w:themeColor="background1" w:themeShade="80"/>
+          <w:lang w:val="en-US"/>
+        </w:rPr>
+        <w:br/>
+        <w:t>You will be able to sort and search</w:t>
+      </w:r>
+      <w:r>
+        <w:rPr>
+          <w:color w:val="808080" w:themeColor="background1" w:themeShade="80"/>
+          <w:lang w:val="en-US"/>
+        </w:rPr>
+        <w:t xml:space="preserve"> wallpapers</w:t>
+      </w:r>
+      <w:r>
+        <w:rPr>
+          <w:color w:val="808080" w:themeColor="background1" w:themeShade="80"/>
+          <w:lang w:val="en-US"/>
+        </w:rPr>
+        <w:t xml:space="preserve"> by name </w:t>
+      </w:r>
+      <w:r>
+        <w:rPr>
+          <w:color w:val="808080" w:themeColor="background1" w:themeShade="80"/>
+          <w:lang w:val="en-US"/>
+        </w:rPr>
+        <w:t>or</w:t>
+      </w:r>
+      <w:r>
+        <w:rPr>
+          <w:color w:val="808080" w:themeColor="background1" w:themeShade="80"/>
+          <w:lang w:val="en-US"/>
+        </w:rPr>
+        <w:t xml:space="preserve"> tags.</w:t>
       </w:r>
       <w:r>
         <w:rPr>
@@ -388,7 +438,49 @@
           <w:color w:val="808080" w:themeColor="background1" w:themeShade="80"/>
           <w:lang w:val="en-US"/>
         </w:rPr>
-        <w:t>If there are wallpapers that you like you can mark them as favorite</w:t>
+        <w:t>If there are</w:t>
+      </w:r>
+      <w:r>
+        <w:rPr>
+          <w:color w:val="808080" w:themeColor="background1" w:themeShade="80"/>
+          <w:lang w:val="en-US"/>
+        </w:rPr>
+        <w:t xml:space="preserve"> certain</w:t>
+      </w:r>
+      <w:r>
+        <w:rPr>
+          <w:color w:val="808080" w:themeColor="background1" w:themeShade="80"/>
+          <w:lang w:val="en-US"/>
+        </w:rPr>
+        <w:t xml:space="preserve"> wallpapers that you</w:t>
+      </w:r>
+      <w:r>
+        <w:rPr>
+          <w:color w:val="808080" w:themeColor="background1" w:themeShade="80"/>
+          <w:lang w:val="en-US"/>
+        </w:rPr>
+        <w:t xml:space="preserve"> really</w:t>
+      </w:r>
+      <w:r>
+        <w:rPr>
+          <w:color w:val="808080" w:themeColor="background1" w:themeShade="80"/>
+          <w:lang w:val="en-US"/>
+        </w:rPr>
+        <w:t xml:space="preserve"> like</w:t>
+      </w:r>
+      <w:r>
+        <w:rPr>
+          <w:color w:val="808080" w:themeColor="background1" w:themeShade="80"/>
+          <w:lang w:val="en-US"/>
+        </w:rPr>
+        <w:t>,</w:t>
+      </w:r>
+      <w:r>
+        <w:rPr>
+          <w:color w:val="808080" w:themeColor="background1" w:themeShade="80"/>
+          <w:lang w:val="en-US"/>
+        </w:rPr>
+        <w:t xml:space="preserve"> you can mark them as favorite</w:t>
       </w:r>
       <w:r>
         <w:rPr>
@@ -444,14 +536,28 @@
           <w:color w:val="808080" w:themeColor="background1" w:themeShade="80"/>
           <w:lang w:val="en-US"/>
         </w:rPr>
-        <w:t>If you would wanna print a certain wallpaper to hang in your room you can do that too</w:t>
-      </w:r>
-      <w:r>
-        <w:rPr>
-          <w:color w:val="808080" w:themeColor="background1" w:themeShade="80"/>
-          <w:lang w:val="en-US"/>
-        </w:rPr>
-        <w:t xml:space="preserve"> from your phone</w:t>
+        <w:t xml:space="preserve">If you would wanna print a certain wallpaper to hang in your room </w:t>
+      </w:r>
+      <w:r>
+        <w:rPr>
+          <w:color w:val="808080" w:themeColor="background1" w:themeShade="80"/>
+          <w:lang w:val="en-US"/>
+        </w:rPr>
+        <w:t xml:space="preserve">for example, then </w:t>
+      </w:r>
+      <w:r>
+        <w:rPr>
+          <w:color w:val="808080" w:themeColor="background1" w:themeShade="80"/>
+          <w:lang w:val="en-US"/>
+        </w:rPr>
+        <w:t xml:space="preserve">you can do that </w:t>
+      </w:r>
+      <w:r>
+        <w:rPr>
+          <w:color w:val="808080" w:themeColor="background1" w:themeShade="80"/>
+          <w:lang w:val="en-US"/>
+        </w:rPr>
+        <w:t>too</w:t>
       </w:r>
       <w:r>
         <w:rPr>
@@ -473,20 +579,58 @@
           <w:lang w:val="en-US"/>
         </w:rPr>
         <w:br/>
-      </w:r>
-      <w:r>
-        <w:rPr>
-          <w:color w:val="808080" w:themeColor="background1" w:themeShade="80"/>
-          <w:lang w:val="en-US"/>
-        </w:rPr>
-        <w:t>API used to find a select wallpapers</w:t>
-      </w:r>
-      <w:r>
-        <w:rPr>
-          <w:color w:val="808080" w:themeColor="background1" w:themeShade="80"/>
-          <w:lang w:val="en-US"/>
-        </w:rPr>
-        <w:t xml:space="preserve">: </w:t>
+        <w:t xml:space="preserve">One tab will be used to look for wallpapers, one tab </w:t>
+      </w:r>
+      <w:r>
+        <w:rPr>
+          <w:color w:val="808080" w:themeColor="background1" w:themeShade="80"/>
+          <w:lang w:val="en-US"/>
+        </w:rPr>
+        <w:t>for your</w:t>
+      </w:r>
+      <w:r>
+        <w:rPr>
+          <w:color w:val="808080" w:themeColor="background1" w:themeShade="80"/>
+          <w:lang w:val="en-US"/>
+        </w:rPr>
+        <w:t xml:space="preserve"> saved</w:t>
+      </w:r>
+      <w:r>
+        <w:rPr>
+          <w:color w:val="808080" w:themeColor="background1" w:themeShade="80"/>
+          <w:lang w:val="en-US"/>
+        </w:rPr>
+        <w:t xml:space="preserve"> wallpapers and the last tab </w:t>
+      </w:r>
+      <w:r>
+        <w:rPr>
+          <w:color w:val="808080" w:themeColor="background1" w:themeShade="80"/>
+          <w:lang w:val="en-US"/>
+        </w:rPr>
+        <w:t xml:space="preserve">to change settings, </w:t>
+      </w:r>
+      <w:r>
+        <w:rPr>
+          <w:color w:val="808080" w:themeColor="background1" w:themeShade="80"/>
+          <w:lang w:val="en-US"/>
+        </w:rPr>
+        <w:t>create wallpapers, print, etc.</w:t>
+      </w:r>
+    </w:p>
+    <w:p>
+      <w:pPr>
+        <w:rPr>
+          <w:rStyle w:val="Hyperlink"/>
+          <w:lang w:val="en-US"/>
+        </w:rPr>
+      </w:pPr>
+      <w:r>
+        <w:rPr>
+          <w:color w:val="808080" w:themeColor="background1" w:themeShade="80"/>
+          <w:lang w:val="en-US"/>
+        </w:rPr>
+        <w:br/>
+        <w:t xml:space="preserve">API used to find wallpapers: </w:t>
       </w:r>
       <w:hyperlink r:id="rId10" w:history="1">
         <w:r>

</xml_diff>

<commit_message>
categories filter werkt en tags
</commit_message>
<xml_diff>
--- a/De_Roover_Guy_2APPAI_02.docx
+++ b/De_Roover_Guy_2APPAI_02.docx
@@ -674,23 +674,246 @@
     <w:p>
       <w:pPr>
         <w:rPr>
-          <w:color w:val="808080" w:themeColor="background1" w:themeShade="80"/>
-          <w:lang w:val="en-US"/>
-        </w:rPr>
-      </w:pPr>
-      <w:r>
-        <w:rPr>
-          <w:color w:val="808080" w:themeColor="background1" w:themeShade="80"/>
-          <w:lang w:val="en-US"/>
-        </w:rPr>
-        <w:t>A screen capture of each t</w:t>
-      </w:r>
-      <w:r>
-        <w:rPr>
-          <w:color w:val="808080" w:themeColor="background1" w:themeShade="80"/>
-          <w:lang w:val="en-US"/>
-        </w:rPr>
-        <w:t>ab in your app</w:t>
+          <w:b/>
+          <w:bCs/>
+          <w:sz w:val="28"/>
+          <w:szCs w:val="28"/>
+          <w:lang w:val="en-US"/>
+        </w:rPr>
+      </w:pPr>
+      <w:r>
+        <w:rPr>
+          <w:b/>
+          <w:bCs/>
+          <w:noProof/>
+          <w:sz w:val="28"/>
+          <w:szCs w:val="28"/>
+          <w:lang w:val="en-US"/>
+        </w:rPr>
+        <w:drawing>
+          <wp:inline distT="0" distB="0" distL="0" distR="0" wp14:anchorId="0D1AD6CC" wp14:editId="316D32CD">
+            <wp:extent cx="1407595" cy="2971800"/>
+            <wp:effectExtent l="0" t="0" r="2540" b="0"/>
+            <wp:docPr id="1" name="Afbeelding 1" descr="Afbeelding met tekst&#10;&#10;Automatisch gegenereerde beschrijving"/>
+            <wp:cNvGraphicFramePr>
+              <a:graphicFrameLocks xmlns:a="http://schemas.openxmlformats.org/drawingml/2006/main" noChangeAspect="1"/>
+            </wp:cNvGraphicFramePr>
+            <a:graphic xmlns:a="http://schemas.openxmlformats.org/drawingml/2006/main">
+              <a:graphicData uri="http://schemas.openxmlformats.org/drawingml/2006/picture">
+                <pic:pic xmlns:pic="http://schemas.openxmlformats.org/drawingml/2006/picture">
+                  <pic:nvPicPr>
+                    <pic:cNvPr id="1" name="Afbeelding 1" descr="Afbeelding met tekst&#10;&#10;Automatisch gegenereerde beschrijving"/>
+                    <pic:cNvPicPr/>
+                  </pic:nvPicPr>
+                  <pic:blipFill>
+                    <a:blip r:embed="rId11" cstate="print">
+                      <a:extLst>
+                        <a:ext uri="{28A0092B-C50C-407E-A947-70E740481C1C}">
+                          <a14:useLocalDpi xmlns:a14="http://schemas.microsoft.com/office/drawing/2010/main" val="0"/>
+                        </a:ext>
+                      </a:extLst>
+                    </a:blip>
+                    <a:stretch>
+                      <a:fillRect/>
+                    </a:stretch>
+                  </pic:blipFill>
+                  <pic:spPr>
+                    <a:xfrm>
+                      <a:off x="0" y="0"/>
+                      <a:ext cx="1426591" cy="3011905"/>
+                    </a:xfrm>
+                    <a:prstGeom prst="rect">
+                      <a:avLst/>
+                    </a:prstGeom>
+                  </pic:spPr>
+                </pic:pic>
+              </a:graphicData>
+            </a:graphic>
+          </wp:inline>
+        </w:drawing>
+      </w:r>
+      <w:r>
+        <w:rPr>
+          <w:b/>
+          <w:bCs/>
+          <w:sz w:val="28"/>
+          <w:szCs w:val="28"/>
+          <w:lang w:val="en-US"/>
+        </w:rPr>
+        <w:t xml:space="preserve"> </w:t>
+      </w:r>
+      <w:r>
+        <w:rPr>
+          <w:b/>
+          <w:bCs/>
+          <w:noProof/>
+          <w:sz w:val="28"/>
+          <w:szCs w:val="28"/>
+          <w:lang w:val="en-US"/>
+        </w:rPr>
+        <w:drawing>
+          <wp:inline distT="0" distB="0" distL="0" distR="0" wp14:anchorId="75921137" wp14:editId="6A69E1B7">
+            <wp:extent cx="1407594" cy="2971800"/>
+            <wp:effectExtent l="0" t="0" r="2540" b="0"/>
+            <wp:docPr id="5" name="Afbeelding 5"/>
+            <wp:cNvGraphicFramePr>
+              <a:graphicFrameLocks xmlns:a="http://schemas.openxmlformats.org/drawingml/2006/main" noChangeAspect="1"/>
+            </wp:cNvGraphicFramePr>
+            <a:graphic xmlns:a="http://schemas.openxmlformats.org/drawingml/2006/main">
+              <a:graphicData uri="http://schemas.openxmlformats.org/drawingml/2006/picture">
+                <pic:pic xmlns:pic="http://schemas.openxmlformats.org/drawingml/2006/picture">
+                  <pic:nvPicPr>
+                    <pic:cNvPr id="5" name="Afbeelding 5"/>
+                    <pic:cNvPicPr/>
+                  </pic:nvPicPr>
+                  <pic:blipFill>
+                    <a:blip r:embed="rId12" cstate="print">
+                      <a:extLst>
+                        <a:ext uri="{28A0092B-C50C-407E-A947-70E740481C1C}">
+                          <a14:useLocalDpi xmlns:a14="http://schemas.microsoft.com/office/drawing/2010/main" val="0"/>
+                        </a:ext>
+                      </a:extLst>
+                    </a:blip>
+                    <a:stretch>
+                      <a:fillRect/>
+                    </a:stretch>
+                  </pic:blipFill>
+                  <pic:spPr>
+                    <a:xfrm>
+                      <a:off x="0" y="0"/>
+                      <a:ext cx="1418488" cy="2994801"/>
+                    </a:xfrm>
+                    <a:prstGeom prst="rect">
+                      <a:avLst/>
+                    </a:prstGeom>
+                  </pic:spPr>
+                </pic:pic>
+              </a:graphicData>
+            </a:graphic>
+          </wp:inline>
+        </w:drawing>
+      </w:r>
+      <w:r>
+        <w:rPr>
+          <w:b/>
+          <w:bCs/>
+          <w:sz w:val="28"/>
+          <w:szCs w:val="28"/>
+          <w:lang w:val="en-US"/>
+        </w:rPr>
+        <w:t xml:space="preserve"> </w:t>
+      </w:r>
+      <w:r>
+        <w:rPr>
+          <w:b/>
+          <w:bCs/>
+          <w:noProof/>
+          <w:sz w:val="28"/>
+          <w:szCs w:val="28"/>
+          <w:lang w:val="en-US"/>
+        </w:rPr>
+        <w:drawing>
+          <wp:inline distT="0" distB="0" distL="0" distR="0" wp14:anchorId="517A8690" wp14:editId="5F2B4276">
+            <wp:extent cx="1407594" cy="2971800"/>
+            <wp:effectExtent l="0" t="0" r="2540" b="0"/>
+            <wp:docPr id="6" name="Afbeelding 6"/>
+            <wp:cNvGraphicFramePr>
+              <a:graphicFrameLocks xmlns:a="http://schemas.openxmlformats.org/drawingml/2006/main" noChangeAspect="1"/>
+            </wp:cNvGraphicFramePr>
+            <a:graphic xmlns:a="http://schemas.openxmlformats.org/drawingml/2006/main">
+              <a:graphicData uri="http://schemas.openxmlformats.org/drawingml/2006/picture">
+                <pic:pic xmlns:pic="http://schemas.openxmlformats.org/drawingml/2006/picture">
+                  <pic:nvPicPr>
+                    <pic:cNvPr id="6" name="Afbeelding 6"/>
+                    <pic:cNvPicPr/>
+                  </pic:nvPicPr>
+                  <pic:blipFill>
+                    <a:blip r:embed="rId13" cstate="print">
+                      <a:extLst>
+                        <a:ext uri="{28A0092B-C50C-407E-A947-70E740481C1C}">
+                          <a14:useLocalDpi xmlns:a14="http://schemas.microsoft.com/office/drawing/2010/main" val="0"/>
+                        </a:ext>
+                      </a:extLst>
+                    </a:blip>
+                    <a:stretch>
+                      <a:fillRect/>
+                    </a:stretch>
+                  </pic:blipFill>
+                  <pic:spPr>
+                    <a:xfrm>
+                      <a:off x="0" y="0"/>
+                      <a:ext cx="1411676" cy="2980419"/>
+                    </a:xfrm>
+                    <a:prstGeom prst="rect">
+                      <a:avLst/>
+                    </a:prstGeom>
+                  </pic:spPr>
+                </pic:pic>
+              </a:graphicData>
+            </a:graphic>
+          </wp:inline>
+        </w:drawing>
+      </w:r>
+      <w:r>
+        <w:rPr>
+          <w:b/>
+          <w:bCs/>
+          <w:sz w:val="28"/>
+          <w:szCs w:val="28"/>
+          <w:lang w:val="en-US"/>
+        </w:rPr>
+        <w:t xml:space="preserve"> </w:t>
+      </w:r>
+      <w:r>
+        <w:rPr>
+          <w:b/>
+          <w:bCs/>
+          <w:noProof/>
+          <w:sz w:val="28"/>
+          <w:szCs w:val="28"/>
+          <w:lang w:val="en-US"/>
+        </w:rPr>
+        <w:drawing>
+          <wp:inline distT="0" distB="0" distL="0" distR="0" wp14:anchorId="58877969" wp14:editId="50FB00BA">
+            <wp:extent cx="1407595" cy="2971800"/>
+            <wp:effectExtent l="0" t="0" r="2540" b="0"/>
+            <wp:docPr id="7" name="Afbeelding 7"/>
+            <wp:cNvGraphicFramePr>
+              <a:graphicFrameLocks xmlns:a="http://schemas.openxmlformats.org/drawingml/2006/main" noChangeAspect="1"/>
+            </wp:cNvGraphicFramePr>
+            <a:graphic xmlns:a="http://schemas.openxmlformats.org/drawingml/2006/main">
+              <a:graphicData uri="http://schemas.openxmlformats.org/drawingml/2006/picture">
+                <pic:pic xmlns:pic="http://schemas.openxmlformats.org/drawingml/2006/picture">
+                  <pic:nvPicPr>
+                    <pic:cNvPr id="7" name="Afbeelding 7"/>
+                    <pic:cNvPicPr/>
+                  </pic:nvPicPr>
+                  <pic:blipFill>
+                    <a:blip r:embed="rId14" cstate="print">
+                      <a:extLst>
+                        <a:ext uri="{28A0092B-C50C-407E-A947-70E740481C1C}">
+                          <a14:useLocalDpi xmlns:a14="http://schemas.microsoft.com/office/drawing/2010/main" val="0"/>
+                        </a:ext>
+                      </a:extLst>
+                    </a:blip>
+                    <a:stretch>
+                      <a:fillRect/>
+                    </a:stretch>
+                  </pic:blipFill>
+                  <pic:spPr>
+                    <a:xfrm>
+                      <a:off x="0" y="0"/>
+                      <a:ext cx="1421682" cy="3001542"/>
+                    </a:xfrm>
+                    <a:prstGeom prst="rect">
+                      <a:avLst/>
+                    </a:prstGeom>
+                  </pic:spPr>
+                </pic:pic>
+              </a:graphicData>
+            </a:graphic>
+          </wp:inline>
+        </w:drawing>
       </w:r>
     </w:p>
     <w:p>
@@ -702,33 +925,36 @@
           <w:lang w:val="en-US"/>
         </w:rPr>
       </w:pPr>
-      <w:r>
+    </w:p>
+    <w:p>
+      <w:pPr>
         <w:rPr>
           <w:b/>
           <w:sz w:val="28"/>
           <w:szCs w:val="28"/>
           <w:lang w:val="en-US"/>
         </w:rPr>
-        <w:t>Used</w:t>
-      </w:r>
-      <w:r>
+      </w:pPr>
+    </w:p>
+    <w:p>
+      <w:pPr>
         <w:rPr>
           <w:b/>
           <w:sz w:val="28"/>
           <w:szCs w:val="28"/>
           <w:lang w:val="en-US"/>
         </w:rPr>
-        <w:t xml:space="preserve"> </w:t>
-      </w:r>
-      <w:r>
+      </w:pPr>
+    </w:p>
+    <w:p>
+      <w:pPr>
         <w:rPr>
           <w:b/>
           <w:sz w:val="28"/>
           <w:szCs w:val="28"/>
           <w:lang w:val="en-US"/>
         </w:rPr>
-        <w:t xml:space="preserve">Cordova </w:t>
-      </w:r>
+      </w:pPr>
       <w:r>
         <w:rPr>
           <w:b/>
@@ -736,6 +962,34 @@
           <w:szCs w:val="28"/>
           <w:lang w:val="en-US"/>
         </w:rPr>
+        <w:lastRenderedPageBreak/>
+        <w:t>Used</w:t>
+      </w:r>
+      <w:r>
+        <w:rPr>
+          <w:b/>
+          <w:sz w:val="28"/>
+          <w:szCs w:val="28"/>
+          <w:lang w:val="en-US"/>
+        </w:rPr>
+        <w:t xml:space="preserve"> </w:t>
+      </w:r>
+      <w:r>
+        <w:rPr>
+          <w:b/>
+          <w:sz w:val="28"/>
+          <w:szCs w:val="28"/>
+          <w:lang w:val="en-US"/>
+        </w:rPr>
+        <w:t xml:space="preserve">Cordova </w:t>
+      </w:r>
+      <w:r>
+        <w:rPr>
+          <w:b/>
+          <w:sz w:val="28"/>
+          <w:szCs w:val="28"/>
+          <w:lang w:val="en-US"/>
+        </w:rPr>
         <w:t>plug-ins</w:t>
       </w:r>
     </w:p>
@@ -788,7 +1042,7 @@
         </w:rPr>
         <w:br/>
       </w:r>
-      <w:hyperlink r:id="rId11" w:history="1">
+      <w:hyperlink r:id="rId15" w:history="1">
         <w:r>
           <w:rPr>
             <w:rStyle w:val="Hyperlink"/>
@@ -840,7 +1094,7 @@
         </w:rPr>
         <w:br/>
       </w:r>
-      <w:hyperlink r:id="rId12" w:history="1">
+      <w:hyperlink r:id="rId16" w:history="1">
         <w:r>
           <w:rPr>
             <w:rStyle w:val="Hyperlink"/>
@@ -892,7 +1146,7 @@
         </w:rPr>
         <w:br/>
       </w:r>
-      <w:hyperlink r:id="rId13" w:history="1">
+      <w:hyperlink r:id="rId17" w:history="1">
         <w:r>
           <w:rPr>
             <w:rStyle w:val="Hyperlink"/>
@@ -1021,8 +1275,8 @@
       </w:pPr>
     </w:p>
     <w:sectPr>
-      <w:headerReference w:type="default" r:id="rId14"/>
-      <w:footerReference w:type="default" r:id="rId15"/>
+      <w:headerReference w:type="default" r:id="rId18"/>
+      <w:footerReference w:type="default" r:id="rId19"/>
       <w:pgSz w:w="11906" w:h="16838"/>
       <w:pgMar w:top="1417" w:right="1417" w:bottom="1417" w:left="1417" w:header="708" w:footer="708" w:gutter="0"/>
       <w:cols w:space="708"/>
@@ -1357,7 +1611,7 @@
       <w:rPr>
         <w:noProof/>
       </w:rPr>
-      <w:t>8/10/2021</w:t>
+      <w:t>5/11/2021</w:t>
     </w:r>
     <w:r>
       <w:fldChar w:fldCharType="end"/>
@@ -3624,6 +3878,7 @@
     <w:rsid w:val="005739B3"/>
     <w:rsid w:val="005B79CF"/>
     <w:rsid w:val="005C68E3"/>
+    <w:rsid w:val="005D3FF5"/>
     <w:rsid w:val="005F4BFA"/>
     <w:rsid w:val="00637DE9"/>
     <w:rsid w:val="00685EE6"/>

</xml_diff>

<commit_message>
laatste keer goede keer
</commit_message>
<xml_diff>
--- a/De_Roover_Guy_2APPAI_02.docx
+++ b/De_Roover_Guy_2APPAI_02.docx
@@ -1060,7 +1060,14 @@
             <w:rStyle w:val="Hyperlink"/>
             <w:lang w:val="en-US"/>
           </w:rPr>
-          <w:t>https://guyderoover.sinners.be/wallmania/assets/apk/De_Roover_Guy_2APPAI_02.zip</w:t>
+          <w:t>https://guyderoover.sinners.be/wallmania/assets/apk/</w:t>
+        </w:r>
+        <w:r>
+          <w:rPr>
+            <w:rStyle w:val="Hyperlink"/>
+            <w:lang w:val="en-US"/>
+          </w:rPr>
+          <w:t>app-debug.apk</w:t>
         </w:r>
       </w:hyperlink>
     </w:p>
@@ -2508,6 +2515,16 @@
           <w:lang w:eastAsia="nl-BE"/>
         </w:rPr>
         <w:br/>
+      </w:r>
+      <w:r>
+        <w:rPr>
+          <w:rFonts w:ascii="Courier New" w:eastAsia="Times New Roman" w:hAnsi="Courier New" w:cs="Courier New"/>
+          <w:color w:val="000000"/>
+          <w:sz w:val="20"/>
+          <w:szCs w:val="20"/>
+          <w:lang w:eastAsia="nl-BE"/>
+        </w:rPr>
+        <w:lastRenderedPageBreak/>
         <w:t xml:space="preserve">            </w:t>
       </w:r>
       <w:r>
@@ -7175,6 +7192,16 @@
           <w:lang w:eastAsia="nl-BE"/>
         </w:rPr>
         <w:br/>
+      </w:r>
+      <w:r>
+        <w:rPr>
+          <w:rFonts w:ascii="Courier New" w:eastAsia="Times New Roman" w:hAnsi="Courier New" w:cs="Courier New"/>
+          <w:color w:val="000000"/>
+          <w:sz w:val="20"/>
+          <w:szCs w:val="20"/>
+          <w:lang w:eastAsia="nl-BE"/>
+        </w:rPr>
+        <w:lastRenderedPageBreak/>
         <w:t xml:space="preserve">                </w:t>
       </w:r>
       <w:r>
@@ -11280,6 +11307,16 @@
           <w:lang w:eastAsia="nl-BE"/>
         </w:rPr>
         <w:br/>
+      </w:r>
+      <w:r>
+        <w:rPr>
+          <w:rFonts w:ascii="Courier New" w:eastAsia="Times New Roman" w:hAnsi="Courier New" w:cs="Courier New"/>
+          <w:color w:val="000000"/>
+          <w:sz w:val="20"/>
+          <w:szCs w:val="20"/>
+          <w:lang w:eastAsia="nl-BE"/>
+        </w:rPr>
+        <w:lastRenderedPageBreak/>
         <w:t xml:space="preserve">                    </w:t>
       </w:r>
       <w:r>
@@ -14517,6 +14554,7 @@
           <w:shd w:val="clear" w:color="auto" w:fill="EFEFEF"/>
           <w:lang w:eastAsia="nl-BE"/>
         </w:rPr>
+        <w:lastRenderedPageBreak/>
         <w:t>&lt;</w:t>
       </w:r>
       <w:r>
@@ -16289,6 +16327,7 @@
           <w:bCs/>
           <w:color w:val="000080"/>
         </w:rPr>
+        <w:lastRenderedPageBreak/>
         <w:t>#category button</w:t>
       </w:r>
       <w:r>
@@ -18637,6 +18676,7 @@
         <w:rPr>
           <w:color w:val="000000"/>
         </w:rPr>
+        <w:lastRenderedPageBreak/>
         <w:t>.</w:t>
       </w:r>
       <w:r>
@@ -19824,6 +19864,12 @@
           <w:color w:val="000000"/>
         </w:rPr>
         <w:br/>
+      </w:r>
+      <w:r>
+        <w:rPr>
+          <w:color w:val="000000"/>
+        </w:rPr>
+        <w:lastRenderedPageBreak/>
         <w:t xml:space="preserve">    </w:t>
       </w:r>
       <w:r>
@@ -21079,6 +21125,12 @@
           <w:color w:val="000000"/>
         </w:rPr>
         <w:br/>
+      </w:r>
+      <w:r>
+        <w:rPr>
+          <w:color w:val="000000"/>
+        </w:rPr>
+        <w:lastRenderedPageBreak/>
         <w:t>}</w:t>
       </w:r>
       <w:r>
@@ -22237,6 +22289,12 @@
           <w:color w:val="000000"/>
         </w:rPr>
         <w:br/>
+      </w:r>
+      <w:r>
+        <w:rPr>
+          <w:color w:val="000000"/>
+        </w:rPr>
+        <w:lastRenderedPageBreak/>
         <w:t>.</w:t>
       </w:r>
       <w:r>
@@ -23464,6 +23522,12 @@
           <w:color w:val="000000"/>
         </w:rPr>
         <w:br/>
+      </w:r>
+      <w:r>
+        <w:rPr>
+          <w:color w:val="000000"/>
+        </w:rPr>
+        <w:lastRenderedPageBreak/>
         <w:t>.</w:t>
       </w:r>
       <w:r>
@@ -24675,6 +24739,12 @@
           <w:color w:val="000000"/>
         </w:rPr>
         <w:br/>
+      </w:r>
+      <w:r>
+        <w:rPr>
+          <w:color w:val="000000"/>
+        </w:rPr>
+        <w:lastRenderedPageBreak/>
         <w:t xml:space="preserve">    </w:t>
       </w:r>
       <w:r>
@@ -26320,6 +26390,12 @@
           <w:color w:val="000000"/>
         </w:rPr>
         <w:br/>
+      </w:r>
+      <w:r>
+        <w:rPr>
+          <w:color w:val="000000"/>
+        </w:rPr>
+        <w:lastRenderedPageBreak/>
         <w:t xml:space="preserve">                </w:t>
       </w:r>
       <w:r>
@@ -28079,737 +28155,6 @@
           <w:color w:val="808080"/>
         </w:rPr>
         <w:br/>
-        <w:t xml:space="preserve">                </w:t>
-      </w:r>
-      <w:r>
-        <w:rPr>
-          <w:color w:val="458383"/>
-        </w:rPr>
-        <w:t xml:space="preserve">general </w:t>
-      </w:r>
-      <w:r>
-        <w:rPr>
-          <w:color w:val="000000"/>
-        </w:rPr>
-        <w:t xml:space="preserve">= </w:t>
-      </w:r>
-      <w:r>
-        <w:rPr>
-          <w:b/>
-          <w:bCs/>
-          <w:color w:val="008000"/>
-        </w:rPr>
-        <w:t>'0'</w:t>
-      </w:r>
-      <w:r>
-        <w:rPr>
-          <w:color w:val="000000"/>
-        </w:rPr>
-        <w:t>;</w:t>
-      </w:r>
-      <w:r>
-        <w:rPr>
-          <w:color w:val="000000"/>
-        </w:rPr>
-        <w:br/>
-        <w:t xml:space="preserve">                $(</w:t>
-      </w:r>
-      <w:r>
-        <w:rPr>
-          <w:b/>
-          <w:bCs/>
-          <w:color w:val="000080"/>
-        </w:rPr>
-        <w:t>this</w:t>
-      </w:r>
-      <w:r>
-        <w:rPr>
-          <w:color w:val="000000"/>
-        </w:rPr>
-        <w:t>).</w:t>
-      </w:r>
-      <w:r>
-        <w:rPr>
-          <w:color w:val="7A7A43"/>
-        </w:rPr>
-        <w:t>addClass</w:t>
-      </w:r>
-      <w:r>
-        <w:rPr>
-          <w:color w:val="000000"/>
-        </w:rPr>
-        <w:t>(</w:t>
-      </w:r>
-      <w:r>
-        <w:rPr>
-          <w:b/>
-          <w:bCs/>
-          <w:color w:val="008000"/>
-        </w:rPr>
-        <w:t>'off'</w:t>
-      </w:r>
-      <w:r>
-        <w:rPr>
-          <w:color w:val="000000"/>
-        </w:rPr>
-        <w:t>);</w:t>
-      </w:r>
-      <w:r>
-        <w:rPr>
-          <w:color w:val="000000"/>
-        </w:rPr>
-        <w:br/>
-        <w:t xml:space="preserve">            }</w:t>
-      </w:r>
-      <w:r>
-        <w:rPr>
-          <w:color w:val="000000"/>
-        </w:rPr>
-        <w:br/>
-        <w:t xml:space="preserve">        });</w:t>
-      </w:r>
-      <w:r>
-        <w:rPr>
-          <w:color w:val="000000"/>
-        </w:rPr>
-        <w:br/>
-        <w:t xml:space="preserve">        $(</w:t>
-      </w:r>
-      <w:r>
-        <w:rPr>
-          <w:b/>
-          <w:bCs/>
-          <w:color w:val="008000"/>
-        </w:rPr>
-        <w:t>'#anime'</w:t>
-      </w:r>
-      <w:r>
-        <w:rPr>
-          <w:color w:val="000000"/>
-        </w:rPr>
-        <w:t>).</w:t>
-      </w:r>
-      <w:r>
-        <w:rPr>
-          <w:color w:val="7A7A43"/>
-        </w:rPr>
-        <w:t>unbind</w:t>
-      </w:r>
-      <w:r>
-        <w:rPr>
-          <w:color w:val="000000"/>
-        </w:rPr>
-        <w:t>().</w:t>
-      </w:r>
-      <w:r>
-        <w:rPr>
-          <w:color w:val="7A7A43"/>
-        </w:rPr>
-        <w:t>click</w:t>
-      </w:r>
-      <w:r>
-        <w:rPr>
-          <w:color w:val="000000"/>
-        </w:rPr>
-        <w:t>(</w:t>
-      </w:r>
-      <w:r>
-        <w:rPr>
-          <w:b/>
-          <w:bCs/>
-          <w:color w:val="000080"/>
-        </w:rPr>
-        <w:t>function</w:t>
-      </w:r>
-      <w:r>
-        <w:rPr>
-          <w:color w:val="000000"/>
-        </w:rPr>
-        <w:t>() {</w:t>
-      </w:r>
-      <w:r>
-        <w:rPr>
-          <w:color w:val="000000"/>
-        </w:rPr>
-        <w:br/>
-        <w:t xml:space="preserve">            </w:t>
-      </w:r>
-      <w:r>
-        <w:rPr>
-          <w:b/>
-          <w:bCs/>
-          <w:color w:val="000080"/>
-        </w:rPr>
-        <w:t xml:space="preserve">if </w:t>
-      </w:r>
-      <w:r>
-        <w:rPr>
-          <w:color w:val="000000"/>
-        </w:rPr>
-        <w:t>($(</w:t>
-      </w:r>
-      <w:r>
-        <w:rPr>
-          <w:b/>
-          <w:bCs/>
-          <w:color w:val="000080"/>
-        </w:rPr>
-        <w:t>this</w:t>
-      </w:r>
-      <w:r>
-        <w:rPr>
-          <w:color w:val="000000"/>
-        </w:rPr>
-        <w:t>).</w:t>
-      </w:r>
-      <w:r>
-        <w:rPr>
-          <w:color w:val="7A7A43"/>
-        </w:rPr>
-        <w:t>hasClass</w:t>
-      </w:r>
-      <w:r>
-        <w:rPr>
-          <w:color w:val="000000"/>
-        </w:rPr>
-        <w:t>(</w:t>
-      </w:r>
-      <w:r>
-        <w:rPr>
-          <w:b/>
-          <w:bCs/>
-          <w:color w:val="008000"/>
-        </w:rPr>
-        <w:t>'off'</w:t>
-      </w:r>
-      <w:r>
-        <w:rPr>
-          <w:color w:val="000000"/>
-        </w:rPr>
-        <w:t>)) {</w:t>
-      </w:r>
-      <w:r>
-        <w:rPr>
-          <w:color w:val="000000"/>
-        </w:rPr>
-        <w:br/>
-        <w:t xml:space="preserve">                </w:t>
-      </w:r>
-      <w:r>
-        <w:rPr>
-          <w:color w:val="458383"/>
-        </w:rPr>
-        <w:t xml:space="preserve">anime </w:t>
-      </w:r>
-      <w:r>
-        <w:rPr>
-          <w:color w:val="000000"/>
-        </w:rPr>
-        <w:t xml:space="preserve">= </w:t>
-      </w:r>
-      <w:r>
-        <w:rPr>
-          <w:b/>
-          <w:bCs/>
-          <w:color w:val="008000"/>
-        </w:rPr>
-        <w:t>'1'</w:t>
-      </w:r>
-      <w:r>
-        <w:rPr>
-          <w:color w:val="000000"/>
-        </w:rPr>
-        <w:t>;</w:t>
-      </w:r>
-      <w:r>
-        <w:rPr>
-          <w:color w:val="000000"/>
-        </w:rPr>
-        <w:br/>
-        <w:t xml:space="preserve">                $(</w:t>
-      </w:r>
-      <w:r>
-        <w:rPr>
-          <w:b/>
-          <w:bCs/>
-          <w:color w:val="000080"/>
-        </w:rPr>
-        <w:t>this</w:t>
-      </w:r>
-      <w:r>
-        <w:rPr>
-          <w:color w:val="000000"/>
-        </w:rPr>
-        <w:t>).</w:t>
-      </w:r>
-      <w:r>
-        <w:rPr>
-          <w:color w:val="7A7A43"/>
-        </w:rPr>
-        <w:t>removeClass</w:t>
-      </w:r>
-      <w:r>
-        <w:rPr>
-          <w:color w:val="000000"/>
-        </w:rPr>
-        <w:t>(</w:t>
-      </w:r>
-      <w:r>
-        <w:rPr>
-          <w:b/>
-          <w:bCs/>
-          <w:color w:val="008000"/>
-        </w:rPr>
-        <w:t>'off'</w:t>
-      </w:r>
-      <w:r>
-        <w:rPr>
-          <w:color w:val="000000"/>
-        </w:rPr>
-        <w:t>);</w:t>
-      </w:r>
-      <w:r>
-        <w:rPr>
-          <w:color w:val="000000"/>
-        </w:rPr>
-        <w:br/>
-        <w:t xml:space="preserve">            } </w:t>
-      </w:r>
-      <w:r>
-        <w:rPr>
-          <w:b/>
-          <w:bCs/>
-          <w:color w:val="000080"/>
-        </w:rPr>
-        <w:t xml:space="preserve">else </w:t>
-      </w:r>
-      <w:r>
-        <w:rPr>
-          <w:color w:val="000000"/>
-        </w:rPr>
-        <w:t>{</w:t>
-      </w:r>
-      <w:r>
-        <w:rPr>
-          <w:color w:val="000000"/>
-        </w:rPr>
-        <w:br/>
-        <w:t xml:space="preserve">                </w:t>
-      </w:r>
-      <w:r>
-        <w:rPr>
-          <w:color w:val="458383"/>
-        </w:rPr>
-        <w:t xml:space="preserve">anime </w:t>
-      </w:r>
-      <w:r>
-        <w:rPr>
-          <w:color w:val="000000"/>
-        </w:rPr>
-        <w:t xml:space="preserve">= </w:t>
-      </w:r>
-      <w:r>
-        <w:rPr>
-          <w:b/>
-          <w:bCs/>
-          <w:color w:val="008000"/>
-        </w:rPr>
-        <w:t>'0'</w:t>
-      </w:r>
-      <w:r>
-        <w:rPr>
-          <w:color w:val="000000"/>
-        </w:rPr>
-        <w:t>;</w:t>
-      </w:r>
-      <w:r>
-        <w:rPr>
-          <w:color w:val="000000"/>
-        </w:rPr>
-        <w:br/>
-        <w:t xml:space="preserve">                $(</w:t>
-      </w:r>
-      <w:r>
-        <w:rPr>
-          <w:b/>
-          <w:bCs/>
-          <w:color w:val="000080"/>
-        </w:rPr>
-        <w:t>this</w:t>
-      </w:r>
-      <w:r>
-        <w:rPr>
-          <w:color w:val="000000"/>
-        </w:rPr>
-        <w:t>).</w:t>
-      </w:r>
-      <w:r>
-        <w:rPr>
-          <w:color w:val="7A7A43"/>
-        </w:rPr>
-        <w:t>addClass</w:t>
-      </w:r>
-      <w:r>
-        <w:rPr>
-          <w:color w:val="000000"/>
-        </w:rPr>
-        <w:t>(</w:t>
-      </w:r>
-      <w:r>
-        <w:rPr>
-          <w:b/>
-          <w:bCs/>
-          <w:color w:val="008000"/>
-        </w:rPr>
-        <w:t>'off'</w:t>
-      </w:r>
-      <w:r>
-        <w:rPr>
-          <w:color w:val="000000"/>
-        </w:rPr>
-        <w:t>);</w:t>
-      </w:r>
-      <w:r>
-        <w:rPr>
-          <w:color w:val="000000"/>
-        </w:rPr>
-        <w:br/>
-        <w:t xml:space="preserve">            }</w:t>
-      </w:r>
-      <w:r>
-        <w:rPr>
-          <w:color w:val="000000"/>
-        </w:rPr>
-        <w:br/>
-        <w:t xml:space="preserve">        });</w:t>
-      </w:r>
-      <w:r>
-        <w:rPr>
-          <w:color w:val="000000"/>
-        </w:rPr>
-        <w:br/>
-        <w:t xml:space="preserve">        $(</w:t>
-      </w:r>
-      <w:r>
-        <w:rPr>
-          <w:b/>
-          <w:bCs/>
-          <w:color w:val="008000"/>
-        </w:rPr>
-        <w:t>'#people'</w:t>
-      </w:r>
-      <w:r>
-        <w:rPr>
-          <w:color w:val="000000"/>
-        </w:rPr>
-        <w:t>).</w:t>
-      </w:r>
-      <w:r>
-        <w:rPr>
-          <w:color w:val="7A7A43"/>
-        </w:rPr>
-        <w:t>unbind</w:t>
-      </w:r>
-      <w:r>
-        <w:rPr>
-          <w:color w:val="000000"/>
-        </w:rPr>
-        <w:t>().</w:t>
-      </w:r>
-      <w:r>
-        <w:rPr>
-          <w:color w:val="7A7A43"/>
-        </w:rPr>
-        <w:t>click</w:t>
-      </w:r>
-      <w:r>
-        <w:rPr>
-          <w:color w:val="000000"/>
-        </w:rPr>
-        <w:t>(</w:t>
-      </w:r>
-      <w:r>
-        <w:rPr>
-          <w:b/>
-          <w:bCs/>
-          <w:color w:val="000080"/>
-        </w:rPr>
-        <w:t>function</w:t>
-      </w:r>
-      <w:r>
-        <w:rPr>
-          <w:color w:val="000000"/>
-        </w:rPr>
-        <w:t>() {</w:t>
-      </w:r>
-      <w:r>
-        <w:rPr>
-          <w:color w:val="000000"/>
-        </w:rPr>
-        <w:br/>
-        <w:t xml:space="preserve">            </w:t>
-      </w:r>
-      <w:r>
-        <w:rPr>
-          <w:b/>
-          <w:bCs/>
-          <w:color w:val="000080"/>
-        </w:rPr>
-        <w:t xml:space="preserve">if </w:t>
-      </w:r>
-      <w:r>
-        <w:rPr>
-          <w:color w:val="000000"/>
-        </w:rPr>
-        <w:t>($(</w:t>
-      </w:r>
-      <w:r>
-        <w:rPr>
-          <w:b/>
-          <w:bCs/>
-          <w:color w:val="000080"/>
-        </w:rPr>
-        <w:t>this</w:t>
-      </w:r>
-      <w:r>
-        <w:rPr>
-          <w:color w:val="000000"/>
-        </w:rPr>
-        <w:t>).</w:t>
-      </w:r>
-      <w:r>
-        <w:rPr>
-          <w:color w:val="7A7A43"/>
-        </w:rPr>
-        <w:t>hasClass</w:t>
-      </w:r>
-      <w:r>
-        <w:rPr>
-          <w:color w:val="000000"/>
-        </w:rPr>
-        <w:t>(</w:t>
-      </w:r>
-      <w:r>
-        <w:rPr>
-          <w:b/>
-          <w:bCs/>
-          <w:color w:val="008000"/>
-        </w:rPr>
-        <w:t>'off'</w:t>
-      </w:r>
-      <w:r>
-        <w:rPr>
-          <w:color w:val="000000"/>
-        </w:rPr>
-        <w:t>)) {</w:t>
-      </w:r>
-      <w:r>
-        <w:rPr>
-          <w:color w:val="000000"/>
-        </w:rPr>
-        <w:br/>
-        <w:t xml:space="preserve">                </w:t>
-      </w:r>
-      <w:r>
-        <w:rPr>
-          <w:color w:val="458383"/>
-        </w:rPr>
-        <w:t xml:space="preserve">people </w:t>
-      </w:r>
-      <w:r>
-        <w:rPr>
-          <w:color w:val="000000"/>
-        </w:rPr>
-        <w:t xml:space="preserve">= </w:t>
-      </w:r>
-      <w:r>
-        <w:rPr>
-          <w:b/>
-          <w:bCs/>
-          <w:color w:val="008000"/>
-        </w:rPr>
-        <w:t>'1'</w:t>
-      </w:r>
-      <w:r>
-        <w:rPr>
-          <w:color w:val="000000"/>
-        </w:rPr>
-        <w:t>;</w:t>
-      </w:r>
-      <w:r>
-        <w:rPr>
-          <w:color w:val="000000"/>
-        </w:rPr>
-        <w:br/>
-        <w:t xml:space="preserve">                $(</w:t>
-      </w:r>
-      <w:r>
-        <w:rPr>
-          <w:b/>
-          <w:bCs/>
-          <w:color w:val="000080"/>
-        </w:rPr>
-        <w:t>this</w:t>
-      </w:r>
-      <w:r>
-        <w:rPr>
-          <w:color w:val="000000"/>
-        </w:rPr>
-        <w:t>).</w:t>
-      </w:r>
-      <w:r>
-        <w:rPr>
-          <w:color w:val="7A7A43"/>
-        </w:rPr>
-        <w:t>removeClass</w:t>
-      </w:r>
-      <w:r>
-        <w:rPr>
-          <w:color w:val="000000"/>
-        </w:rPr>
-        <w:t>(</w:t>
-      </w:r>
-      <w:r>
-        <w:rPr>
-          <w:b/>
-          <w:bCs/>
-          <w:color w:val="008000"/>
-        </w:rPr>
-        <w:t>'off'</w:t>
-      </w:r>
-      <w:r>
-        <w:rPr>
-          <w:color w:val="000000"/>
-        </w:rPr>
-        <w:t>);</w:t>
-      </w:r>
-      <w:r>
-        <w:rPr>
-          <w:color w:val="000000"/>
-        </w:rPr>
-        <w:br/>
-        <w:t xml:space="preserve">            } </w:t>
-      </w:r>
-      <w:r>
-        <w:rPr>
-          <w:b/>
-          <w:bCs/>
-          <w:color w:val="000080"/>
-        </w:rPr>
-        <w:t xml:space="preserve">else </w:t>
-      </w:r>
-      <w:r>
-        <w:rPr>
-          <w:color w:val="000000"/>
-        </w:rPr>
-        <w:t>{</w:t>
-      </w:r>
-      <w:r>
-        <w:rPr>
-          <w:color w:val="000000"/>
-        </w:rPr>
-        <w:br/>
-        <w:t xml:space="preserve">                </w:t>
-      </w:r>
-      <w:r>
-        <w:rPr>
-          <w:color w:val="458383"/>
-        </w:rPr>
-        <w:t xml:space="preserve">people </w:t>
-      </w:r>
-      <w:r>
-        <w:rPr>
-          <w:color w:val="000000"/>
-        </w:rPr>
-        <w:t xml:space="preserve">= </w:t>
-      </w:r>
-      <w:r>
-        <w:rPr>
-          <w:b/>
-          <w:bCs/>
-          <w:color w:val="008000"/>
-        </w:rPr>
-        <w:t>'0'</w:t>
-      </w:r>
-      <w:r>
-        <w:rPr>
-          <w:color w:val="000000"/>
-        </w:rPr>
-        <w:t>;</w:t>
-      </w:r>
-      <w:r>
-        <w:rPr>
-          <w:color w:val="000000"/>
-        </w:rPr>
-        <w:br/>
-        <w:t xml:space="preserve">                $(</w:t>
-      </w:r>
-      <w:r>
-        <w:rPr>
-          <w:b/>
-          <w:bCs/>
-          <w:color w:val="000080"/>
-        </w:rPr>
-        <w:t>this</w:t>
-      </w:r>
-      <w:r>
-        <w:rPr>
-          <w:color w:val="000000"/>
-        </w:rPr>
-        <w:t>).</w:t>
-      </w:r>
-      <w:r>
-        <w:rPr>
-          <w:color w:val="7A7A43"/>
-        </w:rPr>
-        <w:t>addClass</w:t>
-      </w:r>
-      <w:r>
-        <w:rPr>
-          <w:color w:val="000000"/>
-        </w:rPr>
-        <w:t>(</w:t>
-      </w:r>
-      <w:r>
-        <w:rPr>
-          <w:b/>
-          <w:bCs/>
-          <w:color w:val="008000"/>
-        </w:rPr>
-        <w:t>'off'</w:t>
-      </w:r>
-      <w:r>
-        <w:rPr>
-          <w:color w:val="000000"/>
-        </w:rPr>
-        <w:t>);</w:t>
-      </w:r>
-      <w:r>
-        <w:rPr>
-          <w:color w:val="000000"/>
-        </w:rPr>
-        <w:br/>
-        <w:t xml:space="preserve">            }</w:t>
-      </w:r>
-      <w:r>
-        <w:rPr>
-          <w:color w:val="000000"/>
-        </w:rPr>
-        <w:br/>
-        <w:t xml:space="preserve">        });</w:t>
-      </w:r>
-      <w:r>
-        <w:rPr>
-          <w:color w:val="000000"/>
-        </w:rPr>
-        <w:br/>
-      </w:r>
-      <w:r>
-        <w:rPr>
-          <w:color w:val="000000"/>
-        </w:rPr>
-        <w:br/>
-        <w:t xml:space="preserve">        </w:t>
       </w:r>
       <w:r>
         <w:rPr>
@@ -28817,7 +28162,738 @@
           <w:iCs/>
           <w:color w:val="808080"/>
         </w:rPr>
-        <w:t>//Knoppen voor settings page =&gt; purity filter, werkt enkel met API key</w:t>
+        <w:lastRenderedPageBreak/>
+        <w:t xml:space="preserve">                </w:t>
+      </w:r>
+      <w:r>
+        <w:rPr>
+          <w:color w:val="458383"/>
+        </w:rPr>
+        <w:t xml:space="preserve">general </w:t>
+      </w:r>
+      <w:r>
+        <w:rPr>
+          <w:color w:val="000000"/>
+        </w:rPr>
+        <w:t xml:space="preserve">= </w:t>
+      </w:r>
+      <w:r>
+        <w:rPr>
+          <w:b/>
+          <w:bCs/>
+          <w:color w:val="008000"/>
+        </w:rPr>
+        <w:t>'0'</w:t>
+      </w:r>
+      <w:r>
+        <w:rPr>
+          <w:color w:val="000000"/>
+        </w:rPr>
+        <w:t>;</w:t>
+      </w:r>
+      <w:r>
+        <w:rPr>
+          <w:color w:val="000000"/>
+        </w:rPr>
+        <w:br/>
+        <w:t xml:space="preserve">                $(</w:t>
+      </w:r>
+      <w:r>
+        <w:rPr>
+          <w:b/>
+          <w:bCs/>
+          <w:color w:val="000080"/>
+        </w:rPr>
+        <w:t>this</w:t>
+      </w:r>
+      <w:r>
+        <w:rPr>
+          <w:color w:val="000000"/>
+        </w:rPr>
+        <w:t>).</w:t>
+      </w:r>
+      <w:r>
+        <w:rPr>
+          <w:color w:val="7A7A43"/>
+        </w:rPr>
+        <w:t>addClass</w:t>
+      </w:r>
+      <w:r>
+        <w:rPr>
+          <w:color w:val="000000"/>
+        </w:rPr>
+        <w:t>(</w:t>
+      </w:r>
+      <w:r>
+        <w:rPr>
+          <w:b/>
+          <w:bCs/>
+          <w:color w:val="008000"/>
+        </w:rPr>
+        <w:t>'off'</w:t>
+      </w:r>
+      <w:r>
+        <w:rPr>
+          <w:color w:val="000000"/>
+        </w:rPr>
+        <w:t>);</w:t>
+      </w:r>
+      <w:r>
+        <w:rPr>
+          <w:color w:val="000000"/>
+        </w:rPr>
+        <w:br/>
+        <w:t xml:space="preserve">            }</w:t>
+      </w:r>
+      <w:r>
+        <w:rPr>
+          <w:color w:val="000000"/>
+        </w:rPr>
+        <w:br/>
+        <w:t xml:space="preserve">        });</w:t>
+      </w:r>
+      <w:r>
+        <w:rPr>
+          <w:color w:val="000000"/>
+        </w:rPr>
+        <w:br/>
+        <w:t xml:space="preserve">        $(</w:t>
+      </w:r>
+      <w:r>
+        <w:rPr>
+          <w:b/>
+          <w:bCs/>
+          <w:color w:val="008000"/>
+        </w:rPr>
+        <w:t>'#anime'</w:t>
+      </w:r>
+      <w:r>
+        <w:rPr>
+          <w:color w:val="000000"/>
+        </w:rPr>
+        <w:t>).</w:t>
+      </w:r>
+      <w:r>
+        <w:rPr>
+          <w:color w:val="7A7A43"/>
+        </w:rPr>
+        <w:t>unbind</w:t>
+      </w:r>
+      <w:r>
+        <w:rPr>
+          <w:color w:val="000000"/>
+        </w:rPr>
+        <w:t>().</w:t>
+      </w:r>
+      <w:r>
+        <w:rPr>
+          <w:color w:val="7A7A43"/>
+        </w:rPr>
+        <w:t>click</w:t>
+      </w:r>
+      <w:r>
+        <w:rPr>
+          <w:color w:val="000000"/>
+        </w:rPr>
+        <w:t>(</w:t>
+      </w:r>
+      <w:r>
+        <w:rPr>
+          <w:b/>
+          <w:bCs/>
+          <w:color w:val="000080"/>
+        </w:rPr>
+        <w:t>function</w:t>
+      </w:r>
+      <w:r>
+        <w:rPr>
+          <w:color w:val="000000"/>
+        </w:rPr>
+        <w:t>() {</w:t>
+      </w:r>
+      <w:r>
+        <w:rPr>
+          <w:color w:val="000000"/>
+        </w:rPr>
+        <w:br/>
+        <w:t xml:space="preserve">            </w:t>
+      </w:r>
+      <w:r>
+        <w:rPr>
+          <w:b/>
+          <w:bCs/>
+          <w:color w:val="000080"/>
+        </w:rPr>
+        <w:t xml:space="preserve">if </w:t>
+      </w:r>
+      <w:r>
+        <w:rPr>
+          <w:color w:val="000000"/>
+        </w:rPr>
+        <w:t>($(</w:t>
+      </w:r>
+      <w:r>
+        <w:rPr>
+          <w:b/>
+          <w:bCs/>
+          <w:color w:val="000080"/>
+        </w:rPr>
+        <w:t>this</w:t>
+      </w:r>
+      <w:r>
+        <w:rPr>
+          <w:color w:val="000000"/>
+        </w:rPr>
+        <w:t>).</w:t>
+      </w:r>
+      <w:r>
+        <w:rPr>
+          <w:color w:val="7A7A43"/>
+        </w:rPr>
+        <w:t>hasClass</w:t>
+      </w:r>
+      <w:r>
+        <w:rPr>
+          <w:color w:val="000000"/>
+        </w:rPr>
+        <w:t>(</w:t>
+      </w:r>
+      <w:r>
+        <w:rPr>
+          <w:b/>
+          <w:bCs/>
+          <w:color w:val="008000"/>
+        </w:rPr>
+        <w:t>'off'</w:t>
+      </w:r>
+      <w:r>
+        <w:rPr>
+          <w:color w:val="000000"/>
+        </w:rPr>
+        <w:t>)) {</w:t>
+      </w:r>
+      <w:r>
+        <w:rPr>
+          <w:color w:val="000000"/>
+        </w:rPr>
+        <w:br/>
+        <w:t xml:space="preserve">                </w:t>
+      </w:r>
+      <w:r>
+        <w:rPr>
+          <w:color w:val="458383"/>
+        </w:rPr>
+        <w:t xml:space="preserve">anime </w:t>
+      </w:r>
+      <w:r>
+        <w:rPr>
+          <w:color w:val="000000"/>
+        </w:rPr>
+        <w:t xml:space="preserve">= </w:t>
+      </w:r>
+      <w:r>
+        <w:rPr>
+          <w:b/>
+          <w:bCs/>
+          <w:color w:val="008000"/>
+        </w:rPr>
+        <w:t>'1'</w:t>
+      </w:r>
+      <w:r>
+        <w:rPr>
+          <w:color w:val="000000"/>
+        </w:rPr>
+        <w:t>;</w:t>
+      </w:r>
+      <w:r>
+        <w:rPr>
+          <w:color w:val="000000"/>
+        </w:rPr>
+        <w:br/>
+        <w:t xml:space="preserve">                $(</w:t>
+      </w:r>
+      <w:r>
+        <w:rPr>
+          <w:b/>
+          <w:bCs/>
+          <w:color w:val="000080"/>
+        </w:rPr>
+        <w:t>this</w:t>
+      </w:r>
+      <w:r>
+        <w:rPr>
+          <w:color w:val="000000"/>
+        </w:rPr>
+        <w:t>).</w:t>
+      </w:r>
+      <w:r>
+        <w:rPr>
+          <w:color w:val="7A7A43"/>
+        </w:rPr>
+        <w:t>removeClass</w:t>
+      </w:r>
+      <w:r>
+        <w:rPr>
+          <w:color w:val="000000"/>
+        </w:rPr>
+        <w:t>(</w:t>
+      </w:r>
+      <w:r>
+        <w:rPr>
+          <w:b/>
+          <w:bCs/>
+          <w:color w:val="008000"/>
+        </w:rPr>
+        <w:t>'off'</w:t>
+      </w:r>
+      <w:r>
+        <w:rPr>
+          <w:color w:val="000000"/>
+        </w:rPr>
+        <w:t>);</w:t>
+      </w:r>
+      <w:r>
+        <w:rPr>
+          <w:color w:val="000000"/>
+        </w:rPr>
+        <w:br/>
+        <w:t xml:space="preserve">            } </w:t>
+      </w:r>
+      <w:r>
+        <w:rPr>
+          <w:b/>
+          <w:bCs/>
+          <w:color w:val="000080"/>
+        </w:rPr>
+        <w:t xml:space="preserve">else </w:t>
+      </w:r>
+      <w:r>
+        <w:rPr>
+          <w:color w:val="000000"/>
+        </w:rPr>
+        <w:t>{</w:t>
+      </w:r>
+      <w:r>
+        <w:rPr>
+          <w:color w:val="000000"/>
+        </w:rPr>
+        <w:br/>
+        <w:t xml:space="preserve">                </w:t>
+      </w:r>
+      <w:r>
+        <w:rPr>
+          <w:color w:val="458383"/>
+        </w:rPr>
+        <w:t xml:space="preserve">anime </w:t>
+      </w:r>
+      <w:r>
+        <w:rPr>
+          <w:color w:val="000000"/>
+        </w:rPr>
+        <w:t xml:space="preserve">= </w:t>
+      </w:r>
+      <w:r>
+        <w:rPr>
+          <w:b/>
+          <w:bCs/>
+          <w:color w:val="008000"/>
+        </w:rPr>
+        <w:t>'0'</w:t>
+      </w:r>
+      <w:r>
+        <w:rPr>
+          <w:color w:val="000000"/>
+        </w:rPr>
+        <w:t>;</w:t>
+      </w:r>
+      <w:r>
+        <w:rPr>
+          <w:color w:val="000000"/>
+        </w:rPr>
+        <w:br/>
+        <w:t xml:space="preserve">                $(</w:t>
+      </w:r>
+      <w:r>
+        <w:rPr>
+          <w:b/>
+          <w:bCs/>
+          <w:color w:val="000080"/>
+        </w:rPr>
+        <w:t>this</w:t>
+      </w:r>
+      <w:r>
+        <w:rPr>
+          <w:color w:val="000000"/>
+        </w:rPr>
+        <w:t>).</w:t>
+      </w:r>
+      <w:r>
+        <w:rPr>
+          <w:color w:val="7A7A43"/>
+        </w:rPr>
+        <w:t>addClass</w:t>
+      </w:r>
+      <w:r>
+        <w:rPr>
+          <w:color w:val="000000"/>
+        </w:rPr>
+        <w:t>(</w:t>
+      </w:r>
+      <w:r>
+        <w:rPr>
+          <w:b/>
+          <w:bCs/>
+          <w:color w:val="008000"/>
+        </w:rPr>
+        <w:t>'off'</w:t>
+      </w:r>
+      <w:r>
+        <w:rPr>
+          <w:color w:val="000000"/>
+        </w:rPr>
+        <w:t>);</w:t>
+      </w:r>
+      <w:r>
+        <w:rPr>
+          <w:color w:val="000000"/>
+        </w:rPr>
+        <w:br/>
+        <w:t xml:space="preserve">            }</w:t>
+      </w:r>
+      <w:r>
+        <w:rPr>
+          <w:color w:val="000000"/>
+        </w:rPr>
+        <w:br/>
+        <w:t xml:space="preserve">        });</w:t>
+      </w:r>
+      <w:r>
+        <w:rPr>
+          <w:color w:val="000000"/>
+        </w:rPr>
+        <w:br/>
+        <w:t xml:space="preserve">        $(</w:t>
+      </w:r>
+      <w:r>
+        <w:rPr>
+          <w:b/>
+          <w:bCs/>
+          <w:color w:val="008000"/>
+        </w:rPr>
+        <w:t>'#people'</w:t>
+      </w:r>
+      <w:r>
+        <w:rPr>
+          <w:color w:val="000000"/>
+        </w:rPr>
+        <w:t>).</w:t>
+      </w:r>
+      <w:r>
+        <w:rPr>
+          <w:color w:val="7A7A43"/>
+        </w:rPr>
+        <w:t>unbind</w:t>
+      </w:r>
+      <w:r>
+        <w:rPr>
+          <w:color w:val="000000"/>
+        </w:rPr>
+        <w:t>().</w:t>
+      </w:r>
+      <w:r>
+        <w:rPr>
+          <w:color w:val="7A7A43"/>
+        </w:rPr>
+        <w:t>click</w:t>
+      </w:r>
+      <w:r>
+        <w:rPr>
+          <w:color w:val="000000"/>
+        </w:rPr>
+        <w:t>(</w:t>
+      </w:r>
+      <w:r>
+        <w:rPr>
+          <w:b/>
+          <w:bCs/>
+          <w:color w:val="000080"/>
+        </w:rPr>
+        <w:t>function</w:t>
+      </w:r>
+      <w:r>
+        <w:rPr>
+          <w:color w:val="000000"/>
+        </w:rPr>
+        <w:t>() {</w:t>
+      </w:r>
+      <w:r>
+        <w:rPr>
+          <w:color w:val="000000"/>
+        </w:rPr>
+        <w:br/>
+        <w:t xml:space="preserve">            </w:t>
+      </w:r>
+      <w:r>
+        <w:rPr>
+          <w:b/>
+          <w:bCs/>
+          <w:color w:val="000080"/>
+        </w:rPr>
+        <w:t xml:space="preserve">if </w:t>
+      </w:r>
+      <w:r>
+        <w:rPr>
+          <w:color w:val="000000"/>
+        </w:rPr>
+        <w:t>($(</w:t>
+      </w:r>
+      <w:r>
+        <w:rPr>
+          <w:b/>
+          <w:bCs/>
+          <w:color w:val="000080"/>
+        </w:rPr>
+        <w:t>this</w:t>
+      </w:r>
+      <w:r>
+        <w:rPr>
+          <w:color w:val="000000"/>
+        </w:rPr>
+        <w:t>).</w:t>
+      </w:r>
+      <w:r>
+        <w:rPr>
+          <w:color w:val="7A7A43"/>
+        </w:rPr>
+        <w:t>hasClass</w:t>
+      </w:r>
+      <w:r>
+        <w:rPr>
+          <w:color w:val="000000"/>
+        </w:rPr>
+        <w:t>(</w:t>
+      </w:r>
+      <w:r>
+        <w:rPr>
+          <w:b/>
+          <w:bCs/>
+          <w:color w:val="008000"/>
+        </w:rPr>
+        <w:t>'off'</w:t>
+      </w:r>
+      <w:r>
+        <w:rPr>
+          <w:color w:val="000000"/>
+        </w:rPr>
+        <w:t>)) {</w:t>
+      </w:r>
+      <w:r>
+        <w:rPr>
+          <w:color w:val="000000"/>
+        </w:rPr>
+        <w:br/>
+        <w:t xml:space="preserve">                </w:t>
+      </w:r>
+      <w:r>
+        <w:rPr>
+          <w:color w:val="458383"/>
+        </w:rPr>
+        <w:t xml:space="preserve">people </w:t>
+      </w:r>
+      <w:r>
+        <w:rPr>
+          <w:color w:val="000000"/>
+        </w:rPr>
+        <w:t xml:space="preserve">= </w:t>
+      </w:r>
+      <w:r>
+        <w:rPr>
+          <w:b/>
+          <w:bCs/>
+          <w:color w:val="008000"/>
+        </w:rPr>
+        <w:t>'1'</w:t>
+      </w:r>
+      <w:r>
+        <w:rPr>
+          <w:color w:val="000000"/>
+        </w:rPr>
+        <w:t>;</w:t>
+      </w:r>
+      <w:r>
+        <w:rPr>
+          <w:color w:val="000000"/>
+        </w:rPr>
+        <w:br/>
+        <w:t xml:space="preserve">                $(</w:t>
+      </w:r>
+      <w:r>
+        <w:rPr>
+          <w:b/>
+          <w:bCs/>
+          <w:color w:val="000080"/>
+        </w:rPr>
+        <w:t>this</w:t>
+      </w:r>
+      <w:r>
+        <w:rPr>
+          <w:color w:val="000000"/>
+        </w:rPr>
+        <w:t>).</w:t>
+      </w:r>
+      <w:r>
+        <w:rPr>
+          <w:color w:val="7A7A43"/>
+        </w:rPr>
+        <w:t>removeClass</w:t>
+      </w:r>
+      <w:r>
+        <w:rPr>
+          <w:color w:val="000000"/>
+        </w:rPr>
+        <w:t>(</w:t>
+      </w:r>
+      <w:r>
+        <w:rPr>
+          <w:b/>
+          <w:bCs/>
+          <w:color w:val="008000"/>
+        </w:rPr>
+        <w:t>'off'</w:t>
+      </w:r>
+      <w:r>
+        <w:rPr>
+          <w:color w:val="000000"/>
+        </w:rPr>
+        <w:t>);</w:t>
+      </w:r>
+      <w:r>
+        <w:rPr>
+          <w:color w:val="000000"/>
+        </w:rPr>
+        <w:br/>
+        <w:t xml:space="preserve">            } </w:t>
+      </w:r>
+      <w:r>
+        <w:rPr>
+          <w:b/>
+          <w:bCs/>
+          <w:color w:val="000080"/>
+        </w:rPr>
+        <w:t xml:space="preserve">else </w:t>
+      </w:r>
+      <w:r>
+        <w:rPr>
+          <w:color w:val="000000"/>
+        </w:rPr>
+        <w:t>{</w:t>
+      </w:r>
+      <w:r>
+        <w:rPr>
+          <w:color w:val="000000"/>
+        </w:rPr>
+        <w:br/>
+        <w:t xml:space="preserve">                </w:t>
+      </w:r>
+      <w:r>
+        <w:rPr>
+          <w:color w:val="458383"/>
+        </w:rPr>
+        <w:t xml:space="preserve">people </w:t>
+      </w:r>
+      <w:r>
+        <w:rPr>
+          <w:color w:val="000000"/>
+        </w:rPr>
+        <w:t xml:space="preserve">= </w:t>
+      </w:r>
+      <w:r>
+        <w:rPr>
+          <w:b/>
+          <w:bCs/>
+          <w:color w:val="008000"/>
+        </w:rPr>
+        <w:t>'0'</w:t>
+      </w:r>
+      <w:r>
+        <w:rPr>
+          <w:color w:val="000000"/>
+        </w:rPr>
+        <w:t>;</w:t>
+      </w:r>
+      <w:r>
+        <w:rPr>
+          <w:color w:val="000000"/>
+        </w:rPr>
+        <w:br/>
+        <w:t xml:space="preserve">                $(</w:t>
+      </w:r>
+      <w:r>
+        <w:rPr>
+          <w:b/>
+          <w:bCs/>
+          <w:color w:val="000080"/>
+        </w:rPr>
+        <w:t>this</w:t>
+      </w:r>
+      <w:r>
+        <w:rPr>
+          <w:color w:val="000000"/>
+        </w:rPr>
+        <w:t>).</w:t>
+      </w:r>
+      <w:r>
+        <w:rPr>
+          <w:color w:val="7A7A43"/>
+        </w:rPr>
+        <w:t>addClass</w:t>
+      </w:r>
+      <w:r>
+        <w:rPr>
+          <w:color w:val="000000"/>
+        </w:rPr>
+        <w:t>(</w:t>
+      </w:r>
+      <w:r>
+        <w:rPr>
+          <w:b/>
+          <w:bCs/>
+          <w:color w:val="008000"/>
+        </w:rPr>
+        <w:t>'off'</w:t>
+      </w:r>
+      <w:r>
+        <w:rPr>
+          <w:color w:val="000000"/>
+        </w:rPr>
+        <w:t>);</w:t>
+      </w:r>
+      <w:r>
+        <w:rPr>
+          <w:color w:val="000000"/>
+        </w:rPr>
+        <w:br/>
+        <w:t xml:space="preserve">            }</w:t>
+      </w:r>
+      <w:r>
+        <w:rPr>
+          <w:color w:val="000000"/>
+        </w:rPr>
+        <w:br/>
+        <w:t xml:space="preserve">        });</w:t>
+      </w:r>
+      <w:r>
+        <w:rPr>
+          <w:color w:val="000000"/>
+        </w:rPr>
+        <w:br/>
+      </w:r>
+      <w:r>
+        <w:rPr>
+          <w:color w:val="000000"/>
+        </w:rPr>
+        <w:br/>
+        <w:t xml:space="preserve">        </w:t>
       </w:r>
       <w:r>
         <w:rPr>
@@ -28825,134 +28901,7 @@
           <w:iCs/>
           <w:color w:val="808080"/>
         </w:rPr>
-        <w:br/>
-        <w:t xml:space="preserve">        </w:t>
-      </w:r>
-      <w:r>
-        <w:rPr>
-          <w:color w:val="000000"/>
-        </w:rPr>
-        <w:t>$(</w:t>
-      </w:r>
-      <w:r>
-        <w:rPr>
-          <w:b/>
-          <w:bCs/>
-          <w:color w:val="008000"/>
-        </w:rPr>
-        <w:t>'#sfw'</w:t>
-      </w:r>
-      <w:r>
-        <w:rPr>
-          <w:color w:val="000000"/>
-        </w:rPr>
-        <w:t>).</w:t>
-      </w:r>
-      <w:r>
-        <w:rPr>
-          <w:color w:val="7A7A43"/>
-        </w:rPr>
-        <w:t>unbind</w:t>
-      </w:r>
-      <w:r>
-        <w:rPr>
-          <w:color w:val="000000"/>
-        </w:rPr>
-        <w:t>().</w:t>
-      </w:r>
-      <w:r>
-        <w:rPr>
-          <w:color w:val="7A7A43"/>
-        </w:rPr>
-        <w:t>click</w:t>
-      </w:r>
-      <w:r>
-        <w:rPr>
-          <w:color w:val="000000"/>
-        </w:rPr>
-        <w:t>(</w:t>
-      </w:r>
-      <w:r>
-        <w:rPr>
-          <w:b/>
-          <w:bCs/>
-          <w:color w:val="000080"/>
-        </w:rPr>
-        <w:t>function</w:t>
-      </w:r>
-      <w:r>
-        <w:rPr>
-          <w:color w:val="000000"/>
-        </w:rPr>
-        <w:t>() {</w:t>
-      </w:r>
-      <w:r>
-        <w:rPr>
-          <w:color w:val="000000"/>
-        </w:rPr>
-        <w:br/>
-        <w:t xml:space="preserve">            </w:t>
-      </w:r>
-      <w:r>
-        <w:rPr>
-          <w:b/>
-          <w:bCs/>
-          <w:color w:val="000080"/>
-        </w:rPr>
-        <w:t xml:space="preserve">if </w:t>
-      </w:r>
-      <w:r>
-        <w:rPr>
-          <w:color w:val="000000"/>
-        </w:rPr>
-        <w:t>($(</w:t>
-      </w:r>
-      <w:r>
-        <w:rPr>
-          <w:b/>
-          <w:bCs/>
-          <w:color w:val="000080"/>
-        </w:rPr>
-        <w:t>this</w:t>
-      </w:r>
-      <w:r>
-        <w:rPr>
-          <w:color w:val="000000"/>
-        </w:rPr>
-        <w:t>).</w:t>
-      </w:r>
-      <w:r>
-        <w:rPr>
-          <w:color w:val="7A7A43"/>
-        </w:rPr>
-        <w:t>hasClass</w:t>
-      </w:r>
-      <w:r>
-        <w:rPr>
-          <w:color w:val="000000"/>
-        </w:rPr>
-        <w:t>(</w:t>
-      </w:r>
-      <w:r>
-        <w:rPr>
-          <w:b/>
-          <w:bCs/>
-          <w:color w:val="008000"/>
-        </w:rPr>
-        <w:t>'off'</w:t>
-      </w:r>
-      <w:r>
-        <w:rPr>
-          <w:color w:val="000000"/>
-        </w:rPr>
-        <w:t>)) {</w:t>
-      </w:r>
-      <w:r>
-        <w:rPr>
-          <w:color w:val="000000"/>
-        </w:rPr>
-        <w:br/>
-        <w:t xml:space="preserve">                </w:t>
+        <w:t>//Knoppen voor settings page =&gt; purity filter, werkt enkel met API key</w:t>
       </w:r>
       <w:r>
         <w:rPr>
@@ -28960,7 +28909,134 @@
           <w:iCs/>
           <w:color w:val="808080"/>
         </w:rPr>
-        <w:t>//To do when enabling</w:t>
+        <w:br/>
+        <w:t xml:space="preserve">        </w:t>
+      </w:r>
+      <w:r>
+        <w:rPr>
+          <w:color w:val="000000"/>
+        </w:rPr>
+        <w:t>$(</w:t>
+      </w:r>
+      <w:r>
+        <w:rPr>
+          <w:b/>
+          <w:bCs/>
+          <w:color w:val="008000"/>
+        </w:rPr>
+        <w:t>'#sfw'</w:t>
+      </w:r>
+      <w:r>
+        <w:rPr>
+          <w:color w:val="000000"/>
+        </w:rPr>
+        <w:t>).</w:t>
+      </w:r>
+      <w:r>
+        <w:rPr>
+          <w:color w:val="7A7A43"/>
+        </w:rPr>
+        <w:t>unbind</w:t>
+      </w:r>
+      <w:r>
+        <w:rPr>
+          <w:color w:val="000000"/>
+        </w:rPr>
+        <w:t>().</w:t>
+      </w:r>
+      <w:r>
+        <w:rPr>
+          <w:color w:val="7A7A43"/>
+        </w:rPr>
+        <w:t>click</w:t>
+      </w:r>
+      <w:r>
+        <w:rPr>
+          <w:color w:val="000000"/>
+        </w:rPr>
+        <w:t>(</w:t>
+      </w:r>
+      <w:r>
+        <w:rPr>
+          <w:b/>
+          <w:bCs/>
+          <w:color w:val="000080"/>
+        </w:rPr>
+        <w:t>function</w:t>
+      </w:r>
+      <w:r>
+        <w:rPr>
+          <w:color w:val="000000"/>
+        </w:rPr>
+        <w:t>() {</w:t>
+      </w:r>
+      <w:r>
+        <w:rPr>
+          <w:color w:val="000000"/>
+        </w:rPr>
+        <w:br/>
+        <w:t xml:space="preserve">            </w:t>
+      </w:r>
+      <w:r>
+        <w:rPr>
+          <w:b/>
+          <w:bCs/>
+          <w:color w:val="000080"/>
+        </w:rPr>
+        <w:t xml:space="preserve">if </w:t>
+      </w:r>
+      <w:r>
+        <w:rPr>
+          <w:color w:val="000000"/>
+        </w:rPr>
+        <w:t>($(</w:t>
+      </w:r>
+      <w:r>
+        <w:rPr>
+          <w:b/>
+          <w:bCs/>
+          <w:color w:val="000080"/>
+        </w:rPr>
+        <w:t>this</w:t>
+      </w:r>
+      <w:r>
+        <w:rPr>
+          <w:color w:val="000000"/>
+        </w:rPr>
+        <w:t>).</w:t>
+      </w:r>
+      <w:r>
+        <w:rPr>
+          <w:color w:val="7A7A43"/>
+        </w:rPr>
+        <w:t>hasClass</w:t>
+      </w:r>
+      <w:r>
+        <w:rPr>
+          <w:color w:val="000000"/>
+        </w:rPr>
+        <w:t>(</w:t>
+      </w:r>
+      <w:r>
+        <w:rPr>
+          <w:b/>
+          <w:bCs/>
+          <w:color w:val="008000"/>
+        </w:rPr>
+        <w:t>'off'</w:t>
+      </w:r>
+      <w:r>
+        <w:rPr>
+          <w:color w:val="000000"/>
+        </w:rPr>
+        <w:t>)) {</w:t>
+      </w:r>
+      <w:r>
+        <w:rPr>
+          <w:color w:val="000000"/>
+        </w:rPr>
+        <w:br/>
+        <w:t xml:space="preserve">                </w:t>
       </w:r>
       <w:r>
         <w:rPr>
@@ -28968,109 +29044,7 @@
           <w:iCs/>
           <w:color w:val="808080"/>
         </w:rPr>
-        <w:br/>
-        <w:t xml:space="preserve">                </w:t>
-      </w:r>
-      <w:r>
-        <w:rPr>
-          <w:color w:val="458383"/>
-        </w:rPr>
-        <w:t xml:space="preserve">sfw </w:t>
-      </w:r>
-      <w:r>
-        <w:rPr>
-          <w:color w:val="000000"/>
-        </w:rPr>
-        <w:t xml:space="preserve">= </w:t>
-      </w:r>
-      <w:r>
-        <w:rPr>
-          <w:b/>
-          <w:bCs/>
-          <w:color w:val="008000"/>
-        </w:rPr>
-        <w:t>'1'</w:t>
-      </w:r>
-      <w:r>
-        <w:rPr>
-          <w:color w:val="000000"/>
-        </w:rPr>
-        <w:t>;</w:t>
-      </w:r>
-      <w:r>
-        <w:rPr>
-          <w:color w:val="000000"/>
-        </w:rPr>
-        <w:br/>
-        <w:t xml:space="preserve">                $(</w:t>
-      </w:r>
-      <w:r>
-        <w:rPr>
-          <w:b/>
-          <w:bCs/>
-          <w:color w:val="000080"/>
-        </w:rPr>
-        <w:t>this</w:t>
-      </w:r>
-      <w:r>
-        <w:rPr>
-          <w:color w:val="000000"/>
-        </w:rPr>
-        <w:t>).</w:t>
-      </w:r>
-      <w:r>
-        <w:rPr>
-          <w:color w:val="7A7A43"/>
-        </w:rPr>
-        <w:t>removeClass</w:t>
-      </w:r>
-      <w:r>
-        <w:rPr>
-          <w:color w:val="000000"/>
-        </w:rPr>
-        <w:t>(</w:t>
-      </w:r>
-      <w:r>
-        <w:rPr>
-          <w:b/>
-          <w:bCs/>
-          <w:color w:val="008000"/>
-        </w:rPr>
-        <w:t>'off'</w:t>
-      </w:r>
-      <w:r>
-        <w:rPr>
-          <w:color w:val="000000"/>
-        </w:rPr>
-        <w:t>);</w:t>
-      </w:r>
-      <w:r>
-        <w:rPr>
-          <w:color w:val="000000"/>
-        </w:rPr>
-        <w:br/>
-        <w:t xml:space="preserve">            } </w:t>
-      </w:r>
-      <w:r>
-        <w:rPr>
-          <w:b/>
-          <w:bCs/>
-          <w:color w:val="000080"/>
-        </w:rPr>
-        <w:t xml:space="preserve">else </w:t>
-      </w:r>
-      <w:r>
-        <w:rPr>
-          <w:color w:val="000000"/>
-        </w:rPr>
-        <w:t>{</w:t>
-      </w:r>
-      <w:r>
-        <w:rPr>
-          <w:color w:val="000000"/>
-        </w:rPr>
-        <w:br/>
-        <w:t xml:space="preserve">                </w:t>
+        <w:t>//To do when enabling</w:t>
       </w:r>
       <w:r>
         <w:rPr>
@@ -29078,7 +29052,109 @@
           <w:iCs/>
           <w:color w:val="808080"/>
         </w:rPr>
-        <w:t>//To do when disabling</w:t>
+        <w:br/>
+        <w:t xml:space="preserve">                </w:t>
+      </w:r>
+      <w:r>
+        <w:rPr>
+          <w:color w:val="458383"/>
+        </w:rPr>
+        <w:t xml:space="preserve">sfw </w:t>
+      </w:r>
+      <w:r>
+        <w:rPr>
+          <w:color w:val="000000"/>
+        </w:rPr>
+        <w:t xml:space="preserve">= </w:t>
+      </w:r>
+      <w:r>
+        <w:rPr>
+          <w:b/>
+          <w:bCs/>
+          <w:color w:val="008000"/>
+        </w:rPr>
+        <w:t>'1'</w:t>
+      </w:r>
+      <w:r>
+        <w:rPr>
+          <w:color w:val="000000"/>
+        </w:rPr>
+        <w:t>;</w:t>
+      </w:r>
+      <w:r>
+        <w:rPr>
+          <w:color w:val="000000"/>
+        </w:rPr>
+        <w:br/>
+        <w:t xml:space="preserve">                $(</w:t>
+      </w:r>
+      <w:r>
+        <w:rPr>
+          <w:b/>
+          <w:bCs/>
+          <w:color w:val="000080"/>
+        </w:rPr>
+        <w:t>this</w:t>
+      </w:r>
+      <w:r>
+        <w:rPr>
+          <w:color w:val="000000"/>
+        </w:rPr>
+        <w:t>).</w:t>
+      </w:r>
+      <w:r>
+        <w:rPr>
+          <w:color w:val="7A7A43"/>
+        </w:rPr>
+        <w:t>removeClass</w:t>
+      </w:r>
+      <w:r>
+        <w:rPr>
+          <w:color w:val="000000"/>
+        </w:rPr>
+        <w:t>(</w:t>
+      </w:r>
+      <w:r>
+        <w:rPr>
+          <w:b/>
+          <w:bCs/>
+          <w:color w:val="008000"/>
+        </w:rPr>
+        <w:t>'off'</w:t>
+      </w:r>
+      <w:r>
+        <w:rPr>
+          <w:color w:val="000000"/>
+        </w:rPr>
+        <w:t>);</w:t>
+      </w:r>
+      <w:r>
+        <w:rPr>
+          <w:color w:val="000000"/>
+        </w:rPr>
+        <w:br/>
+        <w:t xml:space="preserve">            } </w:t>
+      </w:r>
+      <w:r>
+        <w:rPr>
+          <w:b/>
+          <w:bCs/>
+          <w:color w:val="000080"/>
+        </w:rPr>
+        <w:t xml:space="preserve">else </w:t>
+      </w:r>
+      <w:r>
+        <w:rPr>
+          <w:color w:val="000000"/>
+        </w:rPr>
+        <w:t>{</w:t>
+      </w:r>
+      <w:r>
+        <w:rPr>
+          <w:color w:val="000000"/>
+        </w:rPr>
+        <w:br/>
+        <w:t xml:space="preserve">                </w:t>
       </w:r>
       <w:r>
         <w:rPr>
@@ -29086,1001 +29162,7 @@
           <w:iCs/>
           <w:color w:val="808080"/>
         </w:rPr>
-        <w:br/>
-        <w:t xml:space="preserve">                </w:t>
-      </w:r>
-      <w:r>
-        <w:rPr>
-          <w:color w:val="458383"/>
-        </w:rPr>
-        <w:t xml:space="preserve">sfw </w:t>
-      </w:r>
-      <w:r>
-        <w:rPr>
-          <w:color w:val="000000"/>
-        </w:rPr>
-        <w:t xml:space="preserve">= </w:t>
-      </w:r>
-      <w:r>
-        <w:rPr>
-          <w:b/>
-          <w:bCs/>
-          <w:color w:val="008000"/>
-        </w:rPr>
-        <w:t>'0'</w:t>
-      </w:r>
-      <w:r>
-        <w:rPr>
-          <w:color w:val="000000"/>
-        </w:rPr>
-        <w:t>;</w:t>
-      </w:r>
-      <w:r>
-        <w:rPr>
-          <w:color w:val="000000"/>
-        </w:rPr>
-        <w:br/>
-        <w:t xml:space="preserve">                $(</w:t>
-      </w:r>
-      <w:r>
-        <w:rPr>
-          <w:b/>
-          <w:bCs/>
-          <w:color w:val="000080"/>
-        </w:rPr>
-        <w:t>this</w:t>
-      </w:r>
-      <w:r>
-        <w:rPr>
-          <w:color w:val="000000"/>
-        </w:rPr>
-        <w:t>).</w:t>
-      </w:r>
-      <w:r>
-        <w:rPr>
-          <w:color w:val="7A7A43"/>
-        </w:rPr>
-        <w:t>addClass</w:t>
-      </w:r>
-      <w:r>
-        <w:rPr>
-          <w:color w:val="000000"/>
-        </w:rPr>
-        <w:t>(</w:t>
-      </w:r>
-      <w:r>
-        <w:rPr>
-          <w:b/>
-          <w:bCs/>
-          <w:color w:val="008000"/>
-        </w:rPr>
-        <w:t>'off'</w:t>
-      </w:r>
-      <w:r>
-        <w:rPr>
-          <w:color w:val="000000"/>
-        </w:rPr>
-        <w:t>);</w:t>
-      </w:r>
-      <w:r>
-        <w:rPr>
-          <w:color w:val="000000"/>
-        </w:rPr>
-        <w:br/>
-        <w:t xml:space="preserve">            }</w:t>
-      </w:r>
-      <w:r>
-        <w:rPr>
-          <w:color w:val="000000"/>
-        </w:rPr>
-        <w:br/>
-        <w:t xml:space="preserve">        });</w:t>
-      </w:r>
-      <w:r>
-        <w:rPr>
-          <w:color w:val="000000"/>
-        </w:rPr>
-        <w:br/>
-        <w:t xml:space="preserve">        $(</w:t>
-      </w:r>
-      <w:r>
-        <w:rPr>
-          <w:b/>
-          <w:bCs/>
-          <w:color w:val="008000"/>
-        </w:rPr>
-        <w:t>'#sketchy'</w:t>
-      </w:r>
-      <w:r>
-        <w:rPr>
-          <w:color w:val="000000"/>
-        </w:rPr>
-        <w:t>).</w:t>
-      </w:r>
-      <w:r>
-        <w:rPr>
-          <w:color w:val="7A7A43"/>
-        </w:rPr>
-        <w:t>unbind</w:t>
-      </w:r>
-      <w:r>
-        <w:rPr>
-          <w:color w:val="000000"/>
-        </w:rPr>
-        <w:t>().</w:t>
-      </w:r>
-      <w:r>
-        <w:rPr>
-          <w:color w:val="7A7A43"/>
-        </w:rPr>
-        <w:t>click</w:t>
-      </w:r>
-      <w:r>
-        <w:rPr>
-          <w:color w:val="000000"/>
-        </w:rPr>
-        <w:t>(</w:t>
-      </w:r>
-      <w:r>
-        <w:rPr>
-          <w:b/>
-          <w:bCs/>
-          <w:color w:val="000080"/>
-        </w:rPr>
-        <w:t>function</w:t>
-      </w:r>
-      <w:r>
-        <w:rPr>
-          <w:color w:val="000000"/>
-        </w:rPr>
-        <w:t>() {</w:t>
-      </w:r>
-      <w:r>
-        <w:rPr>
-          <w:color w:val="000000"/>
-        </w:rPr>
-        <w:br/>
-        <w:t xml:space="preserve">            </w:t>
-      </w:r>
-      <w:r>
-        <w:rPr>
-          <w:b/>
-          <w:bCs/>
-          <w:color w:val="000080"/>
-        </w:rPr>
-        <w:t xml:space="preserve">if </w:t>
-      </w:r>
-      <w:r>
-        <w:rPr>
-          <w:color w:val="000000"/>
-        </w:rPr>
-        <w:t>($(</w:t>
-      </w:r>
-      <w:r>
-        <w:rPr>
-          <w:b/>
-          <w:bCs/>
-          <w:color w:val="000080"/>
-        </w:rPr>
-        <w:t>this</w:t>
-      </w:r>
-      <w:r>
-        <w:rPr>
-          <w:color w:val="000000"/>
-        </w:rPr>
-        <w:t>).</w:t>
-      </w:r>
-      <w:r>
-        <w:rPr>
-          <w:color w:val="7A7A43"/>
-        </w:rPr>
-        <w:t>hasClass</w:t>
-      </w:r>
-      <w:r>
-        <w:rPr>
-          <w:color w:val="000000"/>
-        </w:rPr>
-        <w:t>(</w:t>
-      </w:r>
-      <w:r>
-        <w:rPr>
-          <w:b/>
-          <w:bCs/>
-          <w:color w:val="008000"/>
-        </w:rPr>
-        <w:t>'off'</w:t>
-      </w:r>
-      <w:r>
-        <w:rPr>
-          <w:color w:val="000000"/>
-        </w:rPr>
-        <w:t>)) {</w:t>
-      </w:r>
-      <w:r>
-        <w:rPr>
-          <w:color w:val="000000"/>
-        </w:rPr>
-        <w:br/>
-        <w:t xml:space="preserve">                </w:t>
-      </w:r>
-      <w:r>
-        <w:rPr>
-          <w:color w:val="458383"/>
-        </w:rPr>
-        <w:t xml:space="preserve">sketchy </w:t>
-      </w:r>
-      <w:r>
-        <w:rPr>
-          <w:color w:val="000000"/>
-        </w:rPr>
-        <w:t xml:space="preserve">= </w:t>
-      </w:r>
-      <w:r>
-        <w:rPr>
-          <w:b/>
-          <w:bCs/>
-          <w:color w:val="008000"/>
-        </w:rPr>
-        <w:t>'1'</w:t>
-      </w:r>
-      <w:r>
-        <w:rPr>
-          <w:color w:val="000000"/>
-        </w:rPr>
-        <w:t>;</w:t>
-      </w:r>
-      <w:r>
-        <w:rPr>
-          <w:color w:val="000000"/>
-        </w:rPr>
-        <w:br/>
-        <w:t xml:space="preserve">                $(</w:t>
-      </w:r>
-      <w:r>
-        <w:rPr>
-          <w:b/>
-          <w:bCs/>
-          <w:color w:val="000080"/>
-        </w:rPr>
-        <w:t>this</w:t>
-      </w:r>
-      <w:r>
-        <w:rPr>
-          <w:color w:val="000000"/>
-        </w:rPr>
-        <w:t>).</w:t>
-      </w:r>
-      <w:r>
-        <w:rPr>
-          <w:color w:val="7A7A43"/>
-        </w:rPr>
-        <w:t>removeClass</w:t>
-      </w:r>
-      <w:r>
-        <w:rPr>
-          <w:color w:val="000000"/>
-        </w:rPr>
-        <w:t>(</w:t>
-      </w:r>
-      <w:r>
-        <w:rPr>
-          <w:b/>
-          <w:bCs/>
-          <w:color w:val="008000"/>
-        </w:rPr>
-        <w:t>'off'</w:t>
-      </w:r>
-      <w:r>
-        <w:rPr>
-          <w:color w:val="000000"/>
-        </w:rPr>
-        <w:t>);</w:t>
-      </w:r>
-      <w:r>
-        <w:rPr>
-          <w:color w:val="000000"/>
-        </w:rPr>
-        <w:br/>
-        <w:t xml:space="preserve">            } </w:t>
-      </w:r>
-      <w:r>
-        <w:rPr>
-          <w:b/>
-          <w:bCs/>
-          <w:color w:val="000080"/>
-        </w:rPr>
-        <w:t xml:space="preserve">else </w:t>
-      </w:r>
-      <w:r>
-        <w:rPr>
-          <w:color w:val="000000"/>
-        </w:rPr>
-        <w:t>{</w:t>
-      </w:r>
-      <w:r>
-        <w:rPr>
-          <w:color w:val="000000"/>
-        </w:rPr>
-        <w:br/>
-        <w:t xml:space="preserve">                </w:t>
-      </w:r>
-      <w:r>
-        <w:rPr>
-          <w:color w:val="458383"/>
-        </w:rPr>
-        <w:t xml:space="preserve">sketchy </w:t>
-      </w:r>
-      <w:r>
-        <w:rPr>
-          <w:color w:val="000000"/>
-        </w:rPr>
-        <w:t xml:space="preserve">= </w:t>
-      </w:r>
-      <w:r>
-        <w:rPr>
-          <w:b/>
-          <w:bCs/>
-          <w:color w:val="008000"/>
-        </w:rPr>
-        <w:t>'0'</w:t>
-      </w:r>
-      <w:r>
-        <w:rPr>
-          <w:color w:val="000000"/>
-        </w:rPr>
-        <w:t>;</w:t>
-      </w:r>
-      <w:r>
-        <w:rPr>
-          <w:color w:val="000000"/>
-        </w:rPr>
-        <w:br/>
-        <w:t xml:space="preserve">                $(</w:t>
-      </w:r>
-      <w:r>
-        <w:rPr>
-          <w:b/>
-          <w:bCs/>
-          <w:color w:val="000080"/>
-        </w:rPr>
-        <w:t>this</w:t>
-      </w:r>
-      <w:r>
-        <w:rPr>
-          <w:color w:val="000000"/>
-        </w:rPr>
-        <w:t>).</w:t>
-      </w:r>
-      <w:r>
-        <w:rPr>
-          <w:color w:val="7A7A43"/>
-        </w:rPr>
-        <w:t>addClass</w:t>
-      </w:r>
-      <w:r>
-        <w:rPr>
-          <w:color w:val="000000"/>
-        </w:rPr>
-        <w:t>(</w:t>
-      </w:r>
-      <w:r>
-        <w:rPr>
-          <w:b/>
-          <w:bCs/>
-          <w:color w:val="008000"/>
-        </w:rPr>
-        <w:t>'off'</w:t>
-      </w:r>
-      <w:r>
-        <w:rPr>
-          <w:color w:val="000000"/>
-        </w:rPr>
-        <w:t>);</w:t>
-      </w:r>
-      <w:r>
-        <w:rPr>
-          <w:color w:val="000000"/>
-        </w:rPr>
-        <w:br/>
-        <w:t xml:space="preserve">            }</w:t>
-      </w:r>
-      <w:r>
-        <w:rPr>
-          <w:color w:val="000000"/>
-        </w:rPr>
-        <w:br/>
-        <w:t xml:space="preserve">        });</w:t>
-      </w:r>
-      <w:r>
-        <w:rPr>
-          <w:color w:val="000000"/>
-        </w:rPr>
-        <w:br/>
-        <w:t xml:space="preserve">        $(</w:t>
-      </w:r>
-      <w:r>
-        <w:rPr>
-          <w:b/>
-          <w:bCs/>
-          <w:color w:val="008000"/>
-        </w:rPr>
-        <w:t>'#nsfw'</w:t>
-      </w:r>
-      <w:r>
-        <w:rPr>
-          <w:color w:val="000000"/>
-        </w:rPr>
-        <w:t>).</w:t>
-      </w:r>
-      <w:r>
-        <w:rPr>
-          <w:color w:val="7A7A43"/>
-        </w:rPr>
-        <w:t>unbind</w:t>
-      </w:r>
-      <w:r>
-        <w:rPr>
-          <w:color w:val="000000"/>
-        </w:rPr>
-        <w:t>().</w:t>
-      </w:r>
-      <w:r>
-        <w:rPr>
-          <w:color w:val="7A7A43"/>
-        </w:rPr>
-        <w:t>click</w:t>
-      </w:r>
-      <w:r>
-        <w:rPr>
-          <w:color w:val="000000"/>
-        </w:rPr>
-        <w:t>(</w:t>
-      </w:r>
-      <w:r>
-        <w:rPr>
-          <w:b/>
-          <w:bCs/>
-          <w:color w:val="000080"/>
-        </w:rPr>
-        <w:t>function</w:t>
-      </w:r>
-      <w:r>
-        <w:rPr>
-          <w:color w:val="000000"/>
-        </w:rPr>
-        <w:t>() {</w:t>
-      </w:r>
-      <w:r>
-        <w:rPr>
-          <w:color w:val="000000"/>
-        </w:rPr>
-        <w:br/>
-        <w:t xml:space="preserve">            </w:t>
-      </w:r>
-      <w:r>
-        <w:rPr>
-          <w:b/>
-          <w:bCs/>
-          <w:color w:val="000080"/>
-        </w:rPr>
-        <w:t xml:space="preserve">if </w:t>
-      </w:r>
-      <w:r>
-        <w:rPr>
-          <w:color w:val="000000"/>
-        </w:rPr>
-        <w:t>($(</w:t>
-      </w:r>
-      <w:r>
-        <w:rPr>
-          <w:b/>
-          <w:bCs/>
-          <w:color w:val="000080"/>
-        </w:rPr>
-        <w:t>this</w:t>
-      </w:r>
-      <w:r>
-        <w:rPr>
-          <w:color w:val="000000"/>
-        </w:rPr>
-        <w:t>).</w:t>
-      </w:r>
-      <w:r>
-        <w:rPr>
-          <w:color w:val="7A7A43"/>
-        </w:rPr>
-        <w:t>hasClass</w:t>
-      </w:r>
-      <w:r>
-        <w:rPr>
-          <w:color w:val="000000"/>
-        </w:rPr>
-        <w:t>(</w:t>
-      </w:r>
-      <w:r>
-        <w:rPr>
-          <w:b/>
-          <w:bCs/>
-          <w:color w:val="008000"/>
-        </w:rPr>
-        <w:t>'off'</w:t>
-      </w:r>
-      <w:r>
-        <w:rPr>
-          <w:color w:val="000000"/>
-        </w:rPr>
-        <w:t>)) {</w:t>
-      </w:r>
-      <w:r>
-        <w:rPr>
-          <w:color w:val="000000"/>
-        </w:rPr>
-        <w:br/>
-        <w:t xml:space="preserve">                </w:t>
-      </w:r>
-      <w:r>
-        <w:rPr>
-          <w:b/>
-          <w:bCs/>
-          <w:color w:val="000080"/>
-        </w:rPr>
-        <w:t xml:space="preserve">switch </w:t>
-      </w:r>
-      <w:r>
-        <w:rPr>
-          <w:color w:val="000000"/>
-        </w:rPr>
-        <w:t>(</w:t>
-      </w:r>
-      <w:r>
-        <w:rPr>
-          <w:i/>
-          <w:iCs/>
-          <w:color w:val="000000"/>
-        </w:rPr>
-        <w:t>confirm</w:t>
-      </w:r>
-      <w:r>
-        <w:rPr>
-          <w:color w:val="000000"/>
-        </w:rPr>
-        <w:t>(</w:t>
-      </w:r>
-      <w:r>
-        <w:rPr>
-          <w:b/>
-          <w:bCs/>
-          <w:color w:val="008000"/>
-        </w:rPr>
-        <w:t>'This will enable "NOT SAFE FOR WORK" content.</w:t>
-      </w:r>
-      <w:r>
-        <w:rPr>
-          <w:b/>
-          <w:bCs/>
-          <w:color w:val="000080"/>
-        </w:rPr>
-        <w:t>\n</w:t>
-      </w:r>
-      <w:r>
-        <w:rPr>
-          <w:b/>
-          <w:bCs/>
-          <w:color w:val="008000"/>
-        </w:rPr>
-        <w:t>Do you want to proceed?'</w:t>
-      </w:r>
-      <w:r>
-        <w:rPr>
-          <w:color w:val="000000"/>
-        </w:rPr>
-        <w:t>)) {</w:t>
-      </w:r>
-      <w:r>
-        <w:rPr>
-          <w:color w:val="000000"/>
-        </w:rPr>
-        <w:br/>
-        <w:t xml:space="preserve">                    </w:t>
-      </w:r>
-      <w:r>
-        <w:rPr>
-          <w:b/>
-          <w:bCs/>
-          <w:color w:val="000080"/>
-        </w:rPr>
-        <w:t xml:space="preserve">case </w:t>
-      </w:r>
-      <w:r>
-        <w:rPr>
-          <w:b/>
-          <w:bCs/>
-          <w:color w:val="0000FF"/>
-        </w:rPr>
-        <w:t>true</w:t>
-      </w:r>
-      <w:r>
-        <w:rPr>
-          <w:color w:val="000000"/>
-        </w:rPr>
-        <w:t>:</w:t>
-      </w:r>
-      <w:r>
-        <w:rPr>
-          <w:color w:val="000000"/>
-        </w:rPr>
-        <w:br/>
-        <w:t xml:space="preserve">                        </w:t>
-      </w:r>
-      <w:r>
-        <w:rPr>
-          <w:color w:val="458383"/>
-        </w:rPr>
-        <w:t xml:space="preserve">nsfw </w:t>
-      </w:r>
-      <w:r>
-        <w:rPr>
-          <w:color w:val="000000"/>
-        </w:rPr>
-        <w:t xml:space="preserve">= </w:t>
-      </w:r>
-      <w:r>
-        <w:rPr>
-          <w:b/>
-          <w:bCs/>
-          <w:color w:val="008000"/>
-        </w:rPr>
-        <w:t>'1'</w:t>
-      </w:r>
-      <w:r>
-        <w:rPr>
-          <w:color w:val="000000"/>
-        </w:rPr>
-        <w:t>;</w:t>
-      </w:r>
-      <w:r>
-        <w:rPr>
-          <w:color w:val="000000"/>
-        </w:rPr>
-        <w:br/>
-        <w:t xml:space="preserve">                        $(</w:t>
-      </w:r>
-      <w:r>
-        <w:rPr>
-          <w:b/>
-          <w:bCs/>
-          <w:color w:val="000080"/>
-        </w:rPr>
-        <w:t>this</w:t>
-      </w:r>
-      <w:r>
-        <w:rPr>
-          <w:color w:val="000000"/>
-        </w:rPr>
-        <w:t>).</w:t>
-      </w:r>
-      <w:r>
-        <w:rPr>
-          <w:color w:val="7A7A43"/>
-        </w:rPr>
-        <w:t>removeClass</w:t>
-      </w:r>
-      <w:r>
-        <w:rPr>
-          <w:color w:val="000000"/>
-        </w:rPr>
-        <w:t>(</w:t>
-      </w:r>
-      <w:r>
-        <w:rPr>
-          <w:b/>
-          <w:bCs/>
-          <w:color w:val="008000"/>
-        </w:rPr>
-        <w:t>'off'</w:t>
-      </w:r>
-      <w:r>
-        <w:rPr>
-          <w:color w:val="000000"/>
-        </w:rPr>
-        <w:t>);</w:t>
-      </w:r>
-      <w:r>
-        <w:rPr>
-          <w:color w:val="000000"/>
-        </w:rPr>
-        <w:br/>
-        <w:t xml:space="preserve">                        </w:t>
-      </w:r>
-      <w:r>
-        <w:rPr>
-          <w:i/>
-          <w:iCs/>
-          <w:color w:val="000000"/>
-        </w:rPr>
-        <w:t>alert</w:t>
-      </w:r>
-      <w:r>
-        <w:rPr>
-          <w:color w:val="000000"/>
-        </w:rPr>
-        <w:t>(</w:t>
-      </w:r>
-      <w:r>
-        <w:rPr>
-          <w:b/>
-          <w:bCs/>
-          <w:color w:val="008000"/>
-        </w:rPr>
-        <w:t>'You entered the danger zone!'</w:t>
-      </w:r>
-      <w:r>
-        <w:rPr>
-          <w:color w:val="000000"/>
-        </w:rPr>
-        <w:t>);</w:t>
-      </w:r>
-      <w:r>
-        <w:rPr>
-          <w:color w:val="000000"/>
-        </w:rPr>
-        <w:br/>
-        <w:t xml:space="preserve">                        </w:t>
-      </w:r>
-      <w:r>
-        <w:rPr>
-          <w:b/>
-          <w:bCs/>
-          <w:color w:val="000080"/>
-        </w:rPr>
-        <w:t>break</w:t>
-      </w:r>
-      <w:r>
-        <w:rPr>
-          <w:color w:val="000000"/>
-        </w:rPr>
-        <w:t>;</w:t>
-      </w:r>
-      <w:r>
-        <w:rPr>
-          <w:color w:val="000000"/>
-        </w:rPr>
-        <w:br/>
-        <w:t xml:space="preserve">                    </w:t>
-      </w:r>
-      <w:r>
-        <w:rPr>
-          <w:b/>
-          <w:bCs/>
-          <w:color w:val="000080"/>
-        </w:rPr>
-        <w:t xml:space="preserve">case </w:t>
-      </w:r>
-      <w:r>
-        <w:rPr>
-          <w:b/>
-          <w:bCs/>
-          <w:color w:val="0000FF"/>
-        </w:rPr>
-        <w:t>false</w:t>
-      </w:r>
-      <w:r>
-        <w:rPr>
-          <w:color w:val="000000"/>
-        </w:rPr>
-        <w:t>:</w:t>
-      </w:r>
-      <w:r>
-        <w:rPr>
-          <w:color w:val="000000"/>
-        </w:rPr>
-        <w:br/>
-        <w:t xml:space="preserve">                        </w:t>
-      </w:r>
-      <w:r>
-        <w:rPr>
-          <w:i/>
-          <w:iCs/>
-          <w:color w:val="000000"/>
-        </w:rPr>
-        <w:t>alert</w:t>
-      </w:r>
-      <w:r>
-        <w:rPr>
-          <w:color w:val="000000"/>
-        </w:rPr>
-        <w:t>(</w:t>
-      </w:r>
-      <w:r>
-        <w:rPr>
-          <w:b/>
-          <w:bCs/>
-          <w:color w:val="008000"/>
-        </w:rPr>
-        <w:t>'You stayed in the safe zone!'</w:t>
-      </w:r>
-      <w:r>
-        <w:rPr>
-          <w:color w:val="000000"/>
-        </w:rPr>
-        <w:t>);</w:t>
-      </w:r>
-      <w:r>
-        <w:rPr>
-          <w:color w:val="000000"/>
-        </w:rPr>
-        <w:br/>
-        <w:t xml:space="preserve">                }</w:t>
-      </w:r>
-      <w:r>
-        <w:rPr>
-          <w:color w:val="000000"/>
-        </w:rPr>
-        <w:br/>
-        <w:t xml:space="preserve">            }</w:t>
-      </w:r>
-      <w:r>
-        <w:rPr>
-          <w:color w:val="000000"/>
-        </w:rPr>
-        <w:br/>
-        <w:t xml:space="preserve">            </w:t>
-      </w:r>
-      <w:r>
-        <w:rPr>
-          <w:b/>
-          <w:bCs/>
-          <w:color w:val="000080"/>
-        </w:rPr>
-        <w:t xml:space="preserve">else </w:t>
-      </w:r>
-      <w:r>
-        <w:rPr>
-          <w:color w:val="000000"/>
-        </w:rPr>
-        <w:t>{</w:t>
-      </w:r>
-      <w:r>
-        <w:rPr>
-          <w:color w:val="000000"/>
-        </w:rPr>
-        <w:br/>
-        <w:t xml:space="preserve">                </w:t>
-      </w:r>
-      <w:r>
-        <w:rPr>
-          <w:i/>
-          <w:iCs/>
-          <w:color w:val="000000"/>
-        </w:rPr>
-        <w:t>alert</w:t>
-      </w:r>
-      <w:r>
-        <w:rPr>
-          <w:color w:val="000000"/>
-        </w:rPr>
-        <w:t>(</w:t>
-      </w:r>
-      <w:r>
-        <w:rPr>
-          <w:b/>
-          <w:bCs/>
-          <w:color w:val="008000"/>
-        </w:rPr>
-        <w:t>'Back in the safe zone!'</w:t>
-      </w:r>
-      <w:r>
-        <w:rPr>
-          <w:color w:val="000000"/>
-        </w:rPr>
-        <w:t>)</w:t>
-      </w:r>
-      <w:r>
-        <w:rPr>
-          <w:color w:val="000000"/>
-        </w:rPr>
-        <w:br/>
-        <w:t xml:space="preserve">                </w:t>
-      </w:r>
-      <w:r>
-        <w:rPr>
-          <w:color w:val="458383"/>
-        </w:rPr>
-        <w:t xml:space="preserve">nsfw </w:t>
-      </w:r>
-      <w:r>
-        <w:rPr>
-          <w:color w:val="000000"/>
-        </w:rPr>
-        <w:t xml:space="preserve">= </w:t>
-      </w:r>
-      <w:r>
-        <w:rPr>
-          <w:b/>
-          <w:bCs/>
-          <w:color w:val="008000"/>
-        </w:rPr>
-        <w:t>'0'</w:t>
-      </w:r>
-      <w:r>
-        <w:rPr>
-          <w:color w:val="000000"/>
-        </w:rPr>
-        <w:t>;</w:t>
-      </w:r>
-      <w:r>
-        <w:rPr>
-          <w:color w:val="000000"/>
-        </w:rPr>
-        <w:br/>
-        <w:t xml:space="preserve">                $(</w:t>
-      </w:r>
-      <w:r>
-        <w:rPr>
-          <w:b/>
-          <w:bCs/>
-          <w:color w:val="000080"/>
-        </w:rPr>
-        <w:t>this</w:t>
-      </w:r>
-      <w:r>
-        <w:rPr>
-          <w:color w:val="000000"/>
-        </w:rPr>
-        <w:t>).</w:t>
-      </w:r>
-      <w:r>
-        <w:rPr>
-          <w:color w:val="7A7A43"/>
-        </w:rPr>
-        <w:t>addClass</w:t>
-      </w:r>
-      <w:r>
-        <w:rPr>
-          <w:color w:val="000000"/>
-        </w:rPr>
-        <w:t>(</w:t>
-      </w:r>
-      <w:r>
-        <w:rPr>
-          <w:b/>
-          <w:bCs/>
-          <w:color w:val="008000"/>
-        </w:rPr>
-        <w:t>'off'</w:t>
-      </w:r>
-      <w:r>
-        <w:rPr>
-          <w:color w:val="000000"/>
-        </w:rPr>
-        <w:t>);</w:t>
-      </w:r>
-      <w:r>
-        <w:rPr>
-          <w:color w:val="000000"/>
-        </w:rPr>
-        <w:br/>
-        <w:t xml:space="preserve">            }</w:t>
-      </w:r>
-      <w:r>
-        <w:rPr>
-          <w:color w:val="000000"/>
-        </w:rPr>
-        <w:br/>
-        <w:t xml:space="preserve">        });</w:t>
-      </w:r>
-      <w:r>
-        <w:rPr>
-          <w:color w:val="000000"/>
-        </w:rPr>
-        <w:br/>
-      </w:r>
-      <w:r>
-        <w:rPr>
-          <w:color w:val="000000"/>
-        </w:rPr>
-        <w:br/>
-        <w:t xml:space="preserve">        </w:t>
+        <w:t>//To do when disabling</w:t>
       </w:r>
       <w:r>
         <w:rPr>
@@ -30088,7 +29170,1007 @@
           <w:iCs/>
           <w:color w:val="808080"/>
         </w:rPr>
-        <w:t>//Herbruikbare function voor wallpapers weer te geven</w:t>
+        <w:br/>
+        <w:t xml:space="preserve">                </w:t>
+      </w:r>
+      <w:r>
+        <w:rPr>
+          <w:color w:val="458383"/>
+        </w:rPr>
+        <w:t xml:space="preserve">sfw </w:t>
+      </w:r>
+      <w:r>
+        <w:rPr>
+          <w:color w:val="000000"/>
+        </w:rPr>
+        <w:t xml:space="preserve">= </w:t>
+      </w:r>
+      <w:r>
+        <w:rPr>
+          <w:b/>
+          <w:bCs/>
+          <w:color w:val="008000"/>
+        </w:rPr>
+        <w:t>'0'</w:t>
+      </w:r>
+      <w:r>
+        <w:rPr>
+          <w:color w:val="000000"/>
+        </w:rPr>
+        <w:t>;</w:t>
+      </w:r>
+      <w:r>
+        <w:rPr>
+          <w:color w:val="000000"/>
+        </w:rPr>
+        <w:br/>
+        <w:t xml:space="preserve">                $(</w:t>
+      </w:r>
+      <w:r>
+        <w:rPr>
+          <w:b/>
+          <w:bCs/>
+          <w:color w:val="000080"/>
+        </w:rPr>
+        <w:t>this</w:t>
+      </w:r>
+      <w:r>
+        <w:rPr>
+          <w:color w:val="000000"/>
+        </w:rPr>
+        <w:t>).</w:t>
+      </w:r>
+      <w:r>
+        <w:rPr>
+          <w:color w:val="7A7A43"/>
+        </w:rPr>
+        <w:t>addClass</w:t>
+      </w:r>
+      <w:r>
+        <w:rPr>
+          <w:color w:val="000000"/>
+        </w:rPr>
+        <w:t>(</w:t>
+      </w:r>
+      <w:r>
+        <w:rPr>
+          <w:b/>
+          <w:bCs/>
+          <w:color w:val="008000"/>
+        </w:rPr>
+        <w:t>'off'</w:t>
+      </w:r>
+      <w:r>
+        <w:rPr>
+          <w:color w:val="000000"/>
+        </w:rPr>
+        <w:t>);</w:t>
+      </w:r>
+      <w:r>
+        <w:rPr>
+          <w:color w:val="000000"/>
+        </w:rPr>
+        <w:br/>
+        <w:t xml:space="preserve">            }</w:t>
+      </w:r>
+      <w:r>
+        <w:rPr>
+          <w:color w:val="000000"/>
+        </w:rPr>
+        <w:br/>
+        <w:t xml:space="preserve">        });</w:t>
+      </w:r>
+      <w:r>
+        <w:rPr>
+          <w:color w:val="000000"/>
+        </w:rPr>
+        <w:br/>
+        <w:t xml:space="preserve">        $(</w:t>
+      </w:r>
+      <w:r>
+        <w:rPr>
+          <w:b/>
+          <w:bCs/>
+          <w:color w:val="008000"/>
+        </w:rPr>
+        <w:t>'#sketchy'</w:t>
+      </w:r>
+      <w:r>
+        <w:rPr>
+          <w:color w:val="000000"/>
+        </w:rPr>
+        <w:t>).</w:t>
+      </w:r>
+      <w:r>
+        <w:rPr>
+          <w:color w:val="7A7A43"/>
+        </w:rPr>
+        <w:t>unbind</w:t>
+      </w:r>
+      <w:r>
+        <w:rPr>
+          <w:color w:val="000000"/>
+        </w:rPr>
+        <w:t>().</w:t>
+      </w:r>
+      <w:r>
+        <w:rPr>
+          <w:color w:val="7A7A43"/>
+        </w:rPr>
+        <w:t>click</w:t>
+      </w:r>
+      <w:r>
+        <w:rPr>
+          <w:color w:val="000000"/>
+        </w:rPr>
+        <w:t>(</w:t>
+      </w:r>
+      <w:r>
+        <w:rPr>
+          <w:b/>
+          <w:bCs/>
+          <w:color w:val="000080"/>
+        </w:rPr>
+        <w:t>function</w:t>
+      </w:r>
+      <w:r>
+        <w:rPr>
+          <w:color w:val="000000"/>
+        </w:rPr>
+        <w:t>() {</w:t>
+      </w:r>
+      <w:r>
+        <w:rPr>
+          <w:color w:val="000000"/>
+        </w:rPr>
+        <w:br/>
+        <w:t xml:space="preserve">            </w:t>
+      </w:r>
+      <w:r>
+        <w:rPr>
+          <w:b/>
+          <w:bCs/>
+          <w:color w:val="000080"/>
+        </w:rPr>
+        <w:t xml:space="preserve">if </w:t>
+      </w:r>
+      <w:r>
+        <w:rPr>
+          <w:color w:val="000000"/>
+        </w:rPr>
+        <w:t>($(</w:t>
+      </w:r>
+      <w:r>
+        <w:rPr>
+          <w:b/>
+          <w:bCs/>
+          <w:color w:val="000080"/>
+        </w:rPr>
+        <w:t>this</w:t>
+      </w:r>
+      <w:r>
+        <w:rPr>
+          <w:color w:val="000000"/>
+        </w:rPr>
+        <w:t>).</w:t>
+      </w:r>
+      <w:r>
+        <w:rPr>
+          <w:color w:val="7A7A43"/>
+        </w:rPr>
+        <w:t>hasClass</w:t>
+      </w:r>
+      <w:r>
+        <w:rPr>
+          <w:color w:val="000000"/>
+        </w:rPr>
+        <w:t>(</w:t>
+      </w:r>
+      <w:r>
+        <w:rPr>
+          <w:b/>
+          <w:bCs/>
+          <w:color w:val="008000"/>
+        </w:rPr>
+        <w:t>'off'</w:t>
+      </w:r>
+      <w:r>
+        <w:rPr>
+          <w:color w:val="000000"/>
+        </w:rPr>
+        <w:t>)) {</w:t>
+      </w:r>
+      <w:r>
+        <w:rPr>
+          <w:color w:val="000000"/>
+        </w:rPr>
+        <w:br/>
+        <w:t xml:space="preserve">                </w:t>
+      </w:r>
+      <w:r>
+        <w:rPr>
+          <w:color w:val="458383"/>
+        </w:rPr>
+        <w:t xml:space="preserve">sketchy </w:t>
+      </w:r>
+      <w:r>
+        <w:rPr>
+          <w:color w:val="000000"/>
+        </w:rPr>
+        <w:t xml:space="preserve">= </w:t>
+      </w:r>
+      <w:r>
+        <w:rPr>
+          <w:b/>
+          <w:bCs/>
+          <w:color w:val="008000"/>
+        </w:rPr>
+        <w:t>'1'</w:t>
+      </w:r>
+      <w:r>
+        <w:rPr>
+          <w:color w:val="000000"/>
+        </w:rPr>
+        <w:t>;</w:t>
+      </w:r>
+      <w:r>
+        <w:rPr>
+          <w:color w:val="000000"/>
+        </w:rPr>
+        <w:br/>
+        <w:t xml:space="preserve">                $(</w:t>
+      </w:r>
+      <w:r>
+        <w:rPr>
+          <w:b/>
+          <w:bCs/>
+          <w:color w:val="000080"/>
+        </w:rPr>
+        <w:t>this</w:t>
+      </w:r>
+      <w:r>
+        <w:rPr>
+          <w:color w:val="000000"/>
+        </w:rPr>
+        <w:t>).</w:t>
+      </w:r>
+      <w:r>
+        <w:rPr>
+          <w:color w:val="7A7A43"/>
+        </w:rPr>
+        <w:t>removeClass</w:t>
+      </w:r>
+      <w:r>
+        <w:rPr>
+          <w:color w:val="000000"/>
+        </w:rPr>
+        <w:t>(</w:t>
+      </w:r>
+      <w:r>
+        <w:rPr>
+          <w:b/>
+          <w:bCs/>
+          <w:color w:val="008000"/>
+        </w:rPr>
+        <w:t>'off'</w:t>
+      </w:r>
+      <w:r>
+        <w:rPr>
+          <w:color w:val="000000"/>
+        </w:rPr>
+        <w:t>);</w:t>
+      </w:r>
+      <w:r>
+        <w:rPr>
+          <w:color w:val="000000"/>
+        </w:rPr>
+        <w:br/>
+        <w:t xml:space="preserve">            } </w:t>
+      </w:r>
+      <w:r>
+        <w:rPr>
+          <w:b/>
+          <w:bCs/>
+          <w:color w:val="000080"/>
+        </w:rPr>
+        <w:t xml:space="preserve">else </w:t>
+      </w:r>
+      <w:r>
+        <w:rPr>
+          <w:color w:val="000000"/>
+        </w:rPr>
+        <w:t>{</w:t>
+      </w:r>
+      <w:r>
+        <w:rPr>
+          <w:color w:val="000000"/>
+        </w:rPr>
+        <w:br/>
+        <w:t xml:space="preserve">                </w:t>
+      </w:r>
+      <w:r>
+        <w:rPr>
+          <w:color w:val="458383"/>
+        </w:rPr>
+        <w:t xml:space="preserve">sketchy </w:t>
+      </w:r>
+      <w:r>
+        <w:rPr>
+          <w:color w:val="000000"/>
+        </w:rPr>
+        <w:t xml:space="preserve">= </w:t>
+      </w:r>
+      <w:r>
+        <w:rPr>
+          <w:b/>
+          <w:bCs/>
+          <w:color w:val="008000"/>
+        </w:rPr>
+        <w:t>'0'</w:t>
+      </w:r>
+      <w:r>
+        <w:rPr>
+          <w:color w:val="000000"/>
+        </w:rPr>
+        <w:t>;</w:t>
+      </w:r>
+      <w:r>
+        <w:rPr>
+          <w:color w:val="000000"/>
+        </w:rPr>
+        <w:br/>
+        <w:t xml:space="preserve">                $(</w:t>
+      </w:r>
+      <w:r>
+        <w:rPr>
+          <w:b/>
+          <w:bCs/>
+          <w:color w:val="000080"/>
+        </w:rPr>
+        <w:t>this</w:t>
+      </w:r>
+      <w:r>
+        <w:rPr>
+          <w:color w:val="000000"/>
+        </w:rPr>
+        <w:t>).</w:t>
+      </w:r>
+      <w:r>
+        <w:rPr>
+          <w:color w:val="7A7A43"/>
+        </w:rPr>
+        <w:t>addClass</w:t>
+      </w:r>
+      <w:r>
+        <w:rPr>
+          <w:color w:val="000000"/>
+        </w:rPr>
+        <w:t>(</w:t>
+      </w:r>
+      <w:r>
+        <w:rPr>
+          <w:b/>
+          <w:bCs/>
+          <w:color w:val="008000"/>
+        </w:rPr>
+        <w:t>'off'</w:t>
+      </w:r>
+      <w:r>
+        <w:rPr>
+          <w:color w:val="000000"/>
+        </w:rPr>
+        <w:t>);</w:t>
+      </w:r>
+      <w:r>
+        <w:rPr>
+          <w:color w:val="000000"/>
+        </w:rPr>
+        <w:br/>
+        <w:t xml:space="preserve">            }</w:t>
+      </w:r>
+      <w:r>
+        <w:rPr>
+          <w:color w:val="000000"/>
+        </w:rPr>
+        <w:br/>
+        <w:t xml:space="preserve">        });</w:t>
+      </w:r>
+      <w:r>
+        <w:rPr>
+          <w:color w:val="000000"/>
+        </w:rPr>
+        <w:br/>
+        <w:t xml:space="preserve">        $(</w:t>
+      </w:r>
+      <w:r>
+        <w:rPr>
+          <w:b/>
+          <w:bCs/>
+          <w:color w:val="008000"/>
+        </w:rPr>
+        <w:t>'#nsfw'</w:t>
+      </w:r>
+      <w:r>
+        <w:rPr>
+          <w:color w:val="000000"/>
+        </w:rPr>
+        <w:t>).</w:t>
+      </w:r>
+      <w:r>
+        <w:rPr>
+          <w:color w:val="7A7A43"/>
+        </w:rPr>
+        <w:t>unbind</w:t>
+      </w:r>
+      <w:r>
+        <w:rPr>
+          <w:color w:val="000000"/>
+        </w:rPr>
+        <w:t>().</w:t>
+      </w:r>
+      <w:r>
+        <w:rPr>
+          <w:color w:val="7A7A43"/>
+        </w:rPr>
+        <w:t>click</w:t>
+      </w:r>
+      <w:r>
+        <w:rPr>
+          <w:color w:val="000000"/>
+        </w:rPr>
+        <w:t>(</w:t>
+      </w:r>
+      <w:r>
+        <w:rPr>
+          <w:b/>
+          <w:bCs/>
+          <w:color w:val="000080"/>
+        </w:rPr>
+        <w:t>function</w:t>
+      </w:r>
+      <w:r>
+        <w:rPr>
+          <w:color w:val="000000"/>
+        </w:rPr>
+        <w:t>() {</w:t>
+      </w:r>
+      <w:r>
+        <w:rPr>
+          <w:color w:val="000000"/>
+        </w:rPr>
+        <w:br/>
+        <w:t xml:space="preserve">            </w:t>
+      </w:r>
+      <w:r>
+        <w:rPr>
+          <w:b/>
+          <w:bCs/>
+          <w:color w:val="000080"/>
+        </w:rPr>
+        <w:t xml:space="preserve">if </w:t>
+      </w:r>
+      <w:r>
+        <w:rPr>
+          <w:color w:val="000000"/>
+        </w:rPr>
+        <w:t>($(</w:t>
+      </w:r>
+      <w:r>
+        <w:rPr>
+          <w:b/>
+          <w:bCs/>
+          <w:color w:val="000080"/>
+        </w:rPr>
+        <w:t>this</w:t>
+      </w:r>
+      <w:r>
+        <w:rPr>
+          <w:color w:val="000000"/>
+        </w:rPr>
+        <w:t>).</w:t>
+      </w:r>
+      <w:r>
+        <w:rPr>
+          <w:color w:val="7A7A43"/>
+        </w:rPr>
+        <w:t>hasClass</w:t>
+      </w:r>
+      <w:r>
+        <w:rPr>
+          <w:color w:val="000000"/>
+        </w:rPr>
+        <w:t>(</w:t>
+      </w:r>
+      <w:r>
+        <w:rPr>
+          <w:b/>
+          <w:bCs/>
+          <w:color w:val="008000"/>
+        </w:rPr>
+        <w:t>'off'</w:t>
+      </w:r>
+      <w:r>
+        <w:rPr>
+          <w:color w:val="000000"/>
+        </w:rPr>
+        <w:t>)) {</w:t>
+      </w:r>
+      <w:r>
+        <w:rPr>
+          <w:color w:val="000000"/>
+        </w:rPr>
+        <w:br/>
+        <w:t xml:space="preserve">                </w:t>
+      </w:r>
+      <w:r>
+        <w:rPr>
+          <w:b/>
+          <w:bCs/>
+          <w:color w:val="000080"/>
+        </w:rPr>
+        <w:t xml:space="preserve">switch </w:t>
+      </w:r>
+      <w:r>
+        <w:rPr>
+          <w:color w:val="000000"/>
+        </w:rPr>
+        <w:t>(</w:t>
+      </w:r>
+      <w:r>
+        <w:rPr>
+          <w:i/>
+          <w:iCs/>
+          <w:color w:val="000000"/>
+        </w:rPr>
+        <w:t>confirm</w:t>
+      </w:r>
+      <w:r>
+        <w:rPr>
+          <w:color w:val="000000"/>
+        </w:rPr>
+        <w:t>(</w:t>
+      </w:r>
+      <w:r>
+        <w:rPr>
+          <w:b/>
+          <w:bCs/>
+          <w:color w:val="008000"/>
+        </w:rPr>
+        <w:t>'This will enable "NOT SAFE FOR WORK" content.</w:t>
+      </w:r>
+      <w:r>
+        <w:rPr>
+          <w:b/>
+          <w:bCs/>
+          <w:color w:val="000080"/>
+        </w:rPr>
+        <w:t>\n</w:t>
+      </w:r>
+      <w:r>
+        <w:rPr>
+          <w:b/>
+          <w:bCs/>
+          <w:color w:val="008000"/>
+        </w:rPr>
+        <w:t>Do you want to proceed?'</w:t>
+      </w:r>
+      <w:r>
+        <w:rPr>
+          <w:color w:val="000000"/>
+        </w:rPr>
+        <w:t>)) {</w:t>
+      </w:r>
+      <w:r>
+        <w:rPr>
+          <w:color w:val="000000"/>
+        </w:rPr>
+        <w:br/>
+        <w:t xml:space="preserve">                    </w:t>
+      </w:r>
+      <w:r>
+        <w:rPr>
+          <w:b/>
+          <w:bCs/>
+          <w:color w:val="000080"/>
+        </w:rPr>
+        <w:t xml:space="preserve">case </w:t>
+      </w:r>
+      <w:r>
+        <w:rPr>
+          <w:b/>
+          <w:bCs/>
+          <w:color w:val="0000FF"/>
+        </w:rPr>
+        <w:t>true</w:t>
+      </w:r>
+      <w:r>
+        <w:rPr>
+          <w:color w:val="000000"/>
+        </w:rPr>
+        <w:t>:</w:t>
+      </w:r>
+      <w:r>
+        <w:rPr>
+          <w:color w:val="000000"/>
+        </w:rPr>
+        <w:br/>
+        <w:t xml:space="preserve">                        </w:t>
+      </w:r>
+      <w:r>
+        <w:rPr>
+          <w:color w:val="458383"/>
+        </w:rPr>
+        <w:t xml:space="preserve">nsfw </w:t>
+      </w:r>
+      <w:r>
+        <w:rPr>
+          <w:color w:val="000000"/>
+        </w:rPr>
+        <w:t xml:space="preserve">= </w:t>
+      </w:r>
+      <w:r>
+        <w:rPr>
+          <w:b/>
+          <w:bCs/>
+          <w:color w:val="008000"/>
+        </w:rPr>
+        <w:t>'1'</w:t>
+      </w:r>
+      <w:r>
+        <w:rPr>
+          <w:color w:val="000000"/>
+        </w:rPr>
+        <w:t>;</w:t>
+      </w:r>
+      <w:r>
+        <w:rPr>
+          <w:color w:val="000000"/>
+        </w:rPr>
+        <w:br/>
+        <w:t xml:space="preserve">                        $(</w:t>
+      </w:r>
+      <w:r>
+        <w:rPr>
+          <w:b/>
+          <w:bCs/>
+          <w:color w:val="000080"/>
+        </w:rPr>
+        <w:t>this</w:t>
+      </w:r>
+      <w:r>
+        <w:rPr>
+          <w:color w:val="000000"/>
+        </w:rPr>
+        <w:t>).</w:t>
+      </w:r>
+      <w:r>
+        <w:rPr>
+          <w:color w:val="7A7A43"/>
+        </w:rPr>
+        <w:t>removeClass</w:t>
+      </w:r>
+      <w:r>
+        <w:rPr>
+          <w:color w:val="000000"/>
+        </w:rPr>
+        <w:t>(</w:t>
+      </w:r>
+      <w:r>
+        <w:rPr>
+          <w:b/>
+          <w:bCs/>
+          <w:color w:val="008000"/>
+        </w:rPr>
+        <w:t>'off'</w:t>
+      </w:r>
+      <w:r>
+        <w:rPr>
+          <w:color w:val="000000"/>
+        </w:rPr>
+        <w:t>);</w:t>
+      </w:r>
+      <w:r>
+        <w:rPr>
+          <w:color w:val="000000"/>
+        </w:rPr>
+        <w:br/>
+        <w:t xml:space="preserve">                        </w:t>
+      </w:r>
+      <w:r>
+        <w:rPr>
+          <w:i/>
+          <w:iCs/>
+          <w:color w:val="000000"/>
+        </w:rPr>
+        <w:t>alert</w:t>
+      </w:r>
+      <w:r>
+        <w:rPr>
+          <w:color w:val="000000"/>
+        </w:rPr>
+        <w:t>(</w:t>
+      </w:r>
+      <w:r>
+        <w:rPr>
+          <w:b/>
+          <w:bCs/>
+          <w:color w:val="008000"/>
+        </w:rPr>
+        <w:t>'You entered the danger zone!'</w:t>
+      </w:r>
+      <w:r>
+        <w:rPr>
+          <w:color w:val="000000"/>
+        </w:rPr>
+        <w:t>);</w:t>
+      </w:r>
+      <w:r>
+        <w:rPr>
+          <w:color w:val="000000"/>
+        </w:rPr>
+        <w:br/>
+        <w:t xml:space="preserve">                        </w:t>
+      </w:r>
+      <w:r>
+        <w:rPr>
+          <w:b/>
+          <w:bCs/>
+          <w:color w:val="000080"/>
+        </w:rPr>
+        <w:t>break</w:t>
+      </w:r>
+      <w:r>
+        <w:rPr>
+          <w:color w:val="000000"/>
+        </w:rPr>
+        <w:t>;</w:t>
+      </w:r>
+      <w:r>
+        <w:rPr>
+          <w:color w:val="000000"/>
+        </w:rPr>
+        <w:br/>
+        <w:t xml:space="preserve">                    </w:t>
+      </w:r>
+      <w:r>
+        <w:rPr>
+          <w:b/>
+          <w:bCs/>
+          <w:color w:val="000080"/>
+        </w:rPr>
+        <w:t xml:space="preserve">case </w:t>
+      </w:r>
+      <w:r>
+        <w:rPr>
+          <w:b/>
+          <w:bCs/>
+          <w:color w:val="0000FF"/>
+        </w:rPr>
+        <w:t>false</w:t>
+      </w:r>
+      <w:r>
+        <w:rPr>
+          <w:color w:val="000000"/>
+        </w:rPr>
+        <w:t>:</w:t>
+      </w:r>
+      <w:r>
+        <w:rPr>
+          <w:color w:val="000000"/>
+        </w:rPr>
+        <w:br/>
+        <w:t xml:space="preserve">                        </w:t>
+      </w:r>
+      <w:r>
+        <w:rPr>
+          <w:i/>
+          <w:iCs/>
+          <w:color w:val="000000"/>
+        </w:rPr>
+        <w:t>alert</w:t>
+      </w:r>
+      <w:r>
+        <w:rPr>
+          <w:color w:val="000000"/>
+        </w:rPr>
+        <w:t>(</w:t>
+      </w:r>
+      <w:r>
+        <w:rPr>
+          <w:b/>
+          <w:bCs/>
+          <w:color w:val="008000"/>
+        </w:rPr>
+        <w:t>'You stayed in the safe zone!'</w:t>
+      </w:r>
+      <w:r>
+        <w:rPr>
+          <w:color w:val="000000"/>
+        </w:rPr>
+        <w:t>);</w:t>
+      </w:r>
+      <w:r>
+        <w:rPr>
+          <w:color w:val="000000"/>
+        </w:rPr>
+        <w:br/>
+        <w:t xml:space="preserve">                }</w:t>
+      </w:r>
+      <w:r>
+        <w:rPr>
+          <w:color w:val="000000"/>
+        </w:rPr>
+        <w:br/>
+        <w:t xml:space="preserve">            }</w:t>
+      </w:r>
+      <w:r>
+        <w:rPr>
+          <w:color w:val="000000"/>
+        </w:rPr>
+        <w:br/>
+        <w:t xml:space="preserve">            </w:t>
+      </w:r>
+      <w:r>
+        <w:rPr>
+          <w:b/>
+          <w:bCs/>
+          <w:color w:val="000080"/>
+        </w:rPr>
+        <w:t xml:space="preserve">else </w:t>
+      </w:r>
+      <w:r>
+        <w:rPr>
+          <w:color w:val="000000"/>
+        </w:rPr>
+        <w:t>{</w:t>
+      </w:r>
+      <w:r>
+        <w:rPr>
+          <w:color w:val="000000"/>
+        </w:rPr>
+        <w:br/>
+      </w:r>
+      <w:r>
+        <w:rPr>
+          <w:color w:val="000000"/>
+        </w:rPr>
+        <w:lastRenderedPageBreak/>
+        <w:t xml:space="preserve">                </w:t>
+      </w:r>
+      <w:r>
+        <w:rPr>
+          <w:i/>
+          <w:iCs/>
+          <w:color w:val="000000"/>
+        </w:rPr>
+        <w:t>alert</w:t>
+      </w:r>
+      <w:r>
+        <w:rPr>
+          <w:color w:val="000000"/>
+        </w:rPr>
+        <w:t>(</w:t>
+      </w:r>
+      <w:r>
+        <w:rPr>
+          <w:b/>
+          <w:bCs/>
+          <w:color w:val="008000"/>
+        </w:rPr>
+        <w:t>'Back in the safe zone!'</w:t>
+      </w:r>
+      <w:r>
+        <w:rPr>
+          <w:color w:val="000000"/>
+        </w:rPr>
+        <w:t>)</w:t>
+      </w:r>
+      <w:r>
+        <w:rPr>
+          <w:color w:val="000000"/>
+        </w:rPr>
+        <w:br/>
+        <w:t xml:space="preserve">                </w:t>
+      </w:r>
+      <w:r>
+        <w:rPr>
+          <w:color w:val="458383"/>
+        </w:rPr>
+        <w:t xml:space="preserve">nsfw </w:t>
+      </w:r>
+      <w:r>
+        <w:rPr>
+          <w:color w:val="000000"/>
+        </w:rPr>
+        <w:t xml:space="preserve">= </w:t>
+      </w:r>
+      <w:r>
+        <w:rPr>
+          <w:b/>
+          <w:bCs/>
+          <w:color w:val="008000"/>
+        </w:rPr>
+        <w:t>'0'</w:t>
+      </w:r>
+      <w:r>
+        <w:rPr>
+          <w:color w:val="000000"/>
+        </w:rPr>
+        <w:t>;</w:t>
+      </w:r>
+      <w:r>
+        <w:rPr>
+          <w:color w:val="000000"/>
+        </w:rPr>
+        <w:br/>
+        <w:t xml:space="preserve">                $(</w:t>
+      </w:r>
+      <w:r>
+        <w:rPr>
+          <w:b/>
+          <w:bCs/>
+          <w:color w:val="000080"/>
+        </w:rPr>
+        <w:t>this</w:t>
+      </w:r>
+      <w:r>
+        <w:rPr>
+          <w:color w:val="000000"/>
+        </w:rPr>
+        <w:t>).</w:t>
+      </w:r>
+      <w:r>
+        <w:rPr>
+          <w:color w:val="7A7A43"/>
+        </w:rPr>
+        <w:t>addClass</w:t>
+      </w:r>
+      <w:r>
+        <w:rPr>
+          <w:color w:val="000000"/>
+        </w:rPr>
+        <w:t>(</w:t>
+      </w:r>
+      <w:r>
+        <w:rPr>
+          <w:b/>
+          <w:bCs/>
+          <w:color w:val="008000"/>
+        </w:rPr>
+        <w:t>'off'</w:t>
+      </w:r>
+      <w:r>
+        <w:rPr>
+          <w:color w:val="000000"/>
+        </w:rPr>
+        <w:t>);</w:t>
+      </w:r>
+      <w:r>
+        <w:rPr>
+          <w:color w:val="000000"/>
+        </w:rPr>
+        <w:br/>
+        <w:t xml:space="preserve">            }</w:t>
+      </w:r>
+      <w:r>
+        <w:rPr>
+          <w:color w:val="000000"/>
+        </w:rPr>
+        <w:br/>
+        <w:t xml:space="preserve">        });</w:t>
+      </w:r>
+      <w:r>
+        <w:rPr>
+          <w:color w:val="000000"/>
+        </w:rPr>
+        <w:br/>
+      </w:r>
+      <w:r>
+        <w:rPr>
+          <w:color w:val="000000"/>
+        </w:rPr>
+        <w:br/>
+        <w:t xml:space="preserve">        </w:t>
       </w:r>
       <w:r>
         <w:rPr>
@@ -30096,6 +30178,14 @@
           <w:iCs/>
           <w:color w:val="808080"/>
         </w:rPr>
+        <w:t>//Herbruikbare function voor wallpapers weer te geven</w:t>
+      </w:r>
+      <w:r>
+        <w:rPr>
+          <w:i/>
+          <w:iCs/>
+          <w:color w:val="808080"/>
+        </w:rPr>
         <w:br/>
         <w:t xml:space="preserve">        </w:t>
       </w:r>
@@ -31363,6 +31453,12 @@
           <w:color w:val="000000"/>
         </w:rPr>
         <w:br/>
+      </w:r>
+      <w:r>
+        <w:rPr>
+          <w:color w:val="000000"/>
+        </w:rPr>
+        <w:lastRenderedPageBreak/>
         <w:t xml:space="preserve">                        </w:t>
       </w:r>
       <w:r>
@@ -32856,6 +32952,12 @@
           <w:color w:val="000000"/>
         </w:rPr>
         <w:br/>
+      </w:r>
+      <w:r>
+        <w:rPr>
+          <w:color w:val="000000"/>
+        </w:rPr>
+        <w:lastRenderedPageBreak/>
         <w:t xml:space="preserve">                }</w:t>
       </w:r>
       <w:r>
@@ -34717,6 +34819,12 @@
           <w:color w:val="000000"/>
         </w:rPr>
         <w:br/>
+      </w:r>
+      <w:r>
+        <w:rPr>
+          <w:color w:val="000000"/>
+        </w:rPr>
+        <w:lastRenderedPageBreak/>
         <w:t xml:space="preserve">                </w:t>
       </w:r>
       <w:r>
@@ -35874,7 +35982,16 @@
           <w:color w:val="008000"/>
         </w:rPr>
         <w:br/>
-        <w:t xml:space="preserve">                                    &lt;a class="btn-set btn-floating halfway-fab waves-effect waves-light color" role="button"&gt;&lt;i class="material-icons"&gt;wallpaper&lt;/i&gt;&lt;/a&gt;</w:t>
+        <w:t xml:space="preserve">                                    &lt;a class="btn-set btn-floating halfway-fab waves-effect waves-light color" role="button"&gt;&lt;i class="material-</w:t>
+      </w:r>
+      <w:r>
+        <w:rPr>
+          <w:b/>
+          <w:bCs/>
+          <w:color w:val="008000"/>
+        </w:rPr>
+        <w:lastRenderedPageBreak/>
+        <w:t>icons"&gt;wallpaper&lt;/i&gt;&lt;/a&gt;</w:t>
       </w:r>
       <w:r>
         <w:rPr>
@@ -39561,6 +39678,7 @@
     <w:rsid w:val="005C68E3"/>
     <w:rsid w:val="005D3FF5"/>
     <w:rsid w:val="005F4BFA"/>
+    <w:rsid w:val="00626E69"/>
     <w:rsid w:val="00637DE9"/>
     <w:rsid w:val="00685EE6"/>
     <w:rsid w:val="00741432"/>

</xml_diff>